<commit_message>
Improved the test plan schedule
</commit_message>
<xml_diff>
--- a/TestPlan/Test-Plan-Team-Lich-Week_3(Decho).docx
+++ b/TestPlan/Test-Plan-Team-Lich-Week_3(Decho).docx
@@ -197,7 +197,7 @@
     </w:p>
     <w:tbl>
       <w:tblPr>
-        <w:tblStyle w:val="LightGrid-Accent5"/>
+        <w:tblStyle w:val="-50"/>
         <w:tblW w:w="10660" w:type="dxa"/>
         <w:tblInd w:w="534" w:type="dxa"/>
         <w:tblLook w:val="04A0" w:firstRow="1" w:lastRow="0" w:firstColumn="1" w:lastColumn="0" w:noHBand="0" w:noVBand="1"/>
@@ -1106,7 +1106,7 @@
     </w:p>
     <w:p>
       <w:pPr>
-        <w:pStyle w:val="ListParagraph"/>
+        <w:pStyle w:val="a4"/>
         <w:numPr>
           <w:ilvl w:val="0"/>
           <w:numId w:val="1"/>
@@ -1126,7 +1126,7 @@
     </w:p>
     <w:p>
       <w:pPr>
-        <w:pStyle w:val="ListParagraph"/>
+        <w:pStyle w:val="a4"/>
         <w:numPr>
           <w:ilvl w:val="0"/>
           <w:numId w:val="1"/>
@@ -1146,7 +1146,7 @@
     </w:p>
     <w:p>
       <w:pPr>
-        <w:pStyle w:val="ListParagraph"/>
+        <w:pStyle w:val="a4"/>
         <w:numPr>
           <w:ilvl w:val="1"/>
           <w:numId w:val="1"/>
@@ -1166,7 +1166,7 @@
     </w:p>
     <w:p>
       <w:pPr>
-        <w:pStyle w:val="ListParagraph"/>
+        <w:pStyle w:val="a4"/>
         <w:numPr>
           <w:ilvl w:val="1"/>
           <w:numId w:val="1"/>
@@ -1186,7 +1186,7 @@
     </w:p>
     <w:p>
       <w:pPr>
-        <w:pStyle w:val="ListParagraph"/>
+        <w:pStyle w:val="a4"/>
         <w:numPr>
           <w:ilvl w:val="0"/>
           <w:numId w:val="1"/>
@@ -1206,7 +1206,7 @@
     </w:p>
     <w:p>
       <w:pPr>
-        <w:pStyle w:val="ListParagraph"/>
+        <w:pStyle w:val="a4"/>
         <w:numPr>
           <w:ilvl w:val="1"/>
           <w:numId w:val="1"/>
@@ -1226,7 +1226,7 @@
     </w:p>
     <w:p>
       <w:pPr>
-        <w:pStyle w:val="ListParagraph"/>
+        <w:pStyle w:val="a4"/>
         <w:numPr>
           <w:ilvl w:val="1"/>
           <w:numId w:val="1"/>
@@ -1253,7 +1253,7 @@
     </w:p>
     <w:p>
       <w:pPr>
-        <w:pStyle w:val="ListParagraph"/>
+        <w:pStyle w:val="a4"/>
         <w:numPr>
           <w:ilvl w:val="0"/>
           <w:numId w:val="1"/>
@@ -1273,7 +1273,7 @@
     </w:p>
     <w:p>
       <w:pPr>
-        <w:pStyle w:val="ListParagraph"/>
+        <w:pStyle w:val="a4"/>
         <w:numPr>
           <w:ilvl w:val="1"/>
           <w:numId w:val="1"/>
@@ -1293,7 +1293,7 @@
     </w:p>
     <w:p>
       <w:pPr>
-        <w:pStyle w:val="ListParagraph"/>
+        <w:pStyle w:val="a4"/>
         <w:numPr>
           <w:ilvl w:val="2"/>
           <w:numId w:val="1"/>
@@ -1313,7 +1313,7 @@
     </w:p>
     <w:p>
       <w:pPr>
-        <w:pStyle w:val="ListParagraph"/>
+        <w:pStyle w:val="a4"/>
         <w:numPr>
           <w:ilvl w:val="2"/>
           <w:numId w:val="1"/>
@@ -1333,7 +1333,7 @@
     </w:p>
     <w:p>
       <w:pPr>
-        <w:pStyle w:val="ListParagraph"/>
+        <w:pStyle w:val="a4"/>
         <w:numPr>
           <w:ilvl w:val="0"/>
           <w:numId w:val="1"/>
@@ -1354,7 +1354,7 @@
     </w:p>
     <w:p>
       <w:pPr>
-        <w:pStyle w:val="ListParagraph"/>
+        <w:pStyle w:val="a4"/>
         <w:numPr>
           <w:ilvl w:val="0"/>
           <w:numId w:val="1"/>
@@ -1378,7 +1378,7 @@
     </w:p>
     <w:p>
       <w:pPr>
-        <w:pStyle w:val="ListParagraph"/>
+        <w:pStyle w:val="a4"/>
         <w:numPr>
           <w:ilvl w:val="0"/>
           <w:numId w:val="1"/>
@@ -1405,7 +1405,7 @@
     </w:p>
     <w:p>
       <w:pPr>
-        <w:pStyle w:val="ListParagraph"/>
+        <w:pStyle w:val="a4"/>
         <w:numPr>
           <w:ilvl w:val="1"/>
           <w:numId w:val="28"/>
@@ -1425,7 +1425,7 @@
     </w:p>
     <w:p>
       <w:pPr>
-        <w:pStyle w:val="ListParagraph"/>
+        <w:pStyle w:val="a4"/>
         <w:numPr>
           <w:ilvl w:val="1"/>
           <w:numId w:val="28"/>
@@ -1445,7 +1445,7 @@
     </w:p>
     <w:p>
       <w:pPr>
-        <w:pStyle w:val="ListParagraph"/>
+        <w:pStyle w:val="a4"/>
         <w:numPr>
           <w:ilvl w:val="1"/>
           <w:numId w:val="28"/>
@@ -1465,7 +1465,7 @@
     </w:p>
     <w:p>
       <w:pPr>
-        <w:pStyle w:val="ListParagraph"/>
+        <w:pStyle w:val="a4"/>
         <w:numPr>
           <w:ilvl w:val="1"/>
           <w:numId w:val="28"/>
@@ -1485,7 +1485,7 @@
     </w:p>
     <w:p>
       <w:pPr>
-        <w:pStyle w:val="ListParagraph"/>
+        <w:pStyle w:val="a4"/>
         <w:numPr>
           <w:ilvl w:val="1"/>
           <w:numId w:val="28"/>
@@ -1505,7 +1505,7 @@
     </w:p>
     <w:p>
       <w:pPr>
-        <w:pStyle w:val="ListParagraph"/>
+        <w:pStyle w:val="a4"/>
         <w:numPr>
           <w:ilvl w:val="0"/>
           <w:numId w:val="1"/>
@@ -1525,7 +1525,7 @@
     </w:p>
     <w:p>
       <w:pPr>
-        <w:pStyle w:val="ListParagraph"/>
+        <w:pStyle w:val="a4"/>
         <w:numPr>
           <w:ilvl w:val="0"/>
           <w:numId w:val="1"/>
@@ -1552,7 +1552,7 @@
     </w:p>
     <w:p>
       <w:pPr>
-        <w:pStyle w:val="ListParagraph"/>
+        <w:pStyle w:val="a4"/>
         <w:numPr>
           <w:ilvl w:val="1"/>
           <w:numId w:val="1"/>
@@ -1572,7 +1572,7 @@
     </w:p>
     <w:p>
       <w:pPr>
-        <w:pStyle w:val="ListParagraph"/>
+        <w:pStyle w:val="a4"/>
         <w:numPr>
           <w:ilvl w:val="0"/>
           <w:numId w:val="1"/>
@@ -1599,7 +1599,7 @@
     </w:p>
     <w:p>
       <w:pPr>
-        <w:pStyle w:val="ListParagraph"/>
+        <w:pStyle w:val="a4"/>
         <w:numPr>
           <w:ilvl w:val="0"/>
           <w:numId w:val="1"/>
@@ -1662,7 +1662,7 @@
     </w:p>
     <w:p>
       <w:pPr>
-        <w:pStyle w:val="ListParagraph"/>
+        <w:pStyle w:val="a4"/>
         <w:numPr>
           <w:ilvl w:val="0"/>
           <w:numId w:val="2"/>
@@ -1684,7 +1684,7 @@
     </w:p>
     <w:p>
       <w:pPr>
-        <w:pStyle w:val="ListParagraph"/>
+        <w:pStyle w:val="a4"/>
         <w:ind w:left="360"/>
         <w:jc w:val="both"/>
         <w:rPr>
@@ -1926,7 +1926,7 @@
     </w:p>
     <w:p>
       <w:pPr>
-        <w:pStyle w:val="ListParagraph"/>
+        <w:pStyle w:val="a4"/>
         <w:ind w:left="360"/>
         <w:rPr>
           <w:sz w:val="24"/>
@@ -1936,7 +1936,7 @@
     </w:p>
     <w:p>
       <w:pPr>
-        <w:pStyle w:val="ListParagraph"/>
+        <w:pStyle w:val="a4"/>
         <w:numPr>
           <w:ilvl w:val="0"/>
           <w:numId w:val="2"/>
@@ -1959,7 +1959,7 @@
     </w:p>
     <w:p>
       <w:pPr>
-        <w:pStyle w:val="ListParagraph"/>
+        <w:pStyle w:val="a4"/>
         <w:numPr>
           <w:ilvl w:val="1"/>
           <w:numId w:val="2"/>
@@ -2025,7 +2025,7 @@
     </w:p>
     <w:p>
       <w:pPr>
-        <w:pStyle w:val="ListParagraph"/>
+        <w:pStyle w:val="a4"/>
         <w:numPr>
           <w:ilvl w:val="1"/>
           <w:numId w:val="2"/>
@@ -2066,7 +2066,7 @@
       <w:hyperlink r:id="rId8" w:history="1">
         <w:r>
           <w:rPr>
-            <w:rStyle w:val="Hyperlink"/>
+            <w:rStyle w:val="ad"/>
             <w:sz w:val="24"/>
             <w:szCs w:val="24"/>
           </w:rPr>
@@ -2093,7 +2093,7 @@
     </w:p>
     <w:p>
       <w:pPr>
-        <w:pStyle w:val="ListParagraph"/>
+        <w:pStyle w:val="a4"/>
         <w:numPr>
           <w:ilvl w:val="0"/>
           <w:numId w:val="2"/>
@@ -2116,7 +2116,7 @@
     </w:p>
     <w:p>
       <w:pPr>
-        <w:pStyle w:val="ListParagraph"/>
+        <w:pStyle w:val="a4"/>
         <w:numPr>
           <w:ilvl w:val="1"/>
           <w:numId w:val="2"/>
@@ -2157,7 +2157,7 @@
       <w:hyperlink r:id="rId9" w:history="1">
         <w:r>
           <w:rPr>
-            <w:rStyle w:val="Hyperlink"/>
+            <w:rStyle w:val="ad"/>
             <w:sz w:val="24"/>
             <w:szCs w:val="24"/>
           </w:rPr>
@@ -2166,7 +2166,7 @@
       </w:hyperlink>
       <w:r>
         <w:rPr>
-          <w:rStyle w:val="Hyperlink"/>
+          <w:rStyle w:val="ad"/>
           <w:sz w:val="24"/>
           <w:szCs w:val="24"/>
         </w:rPr>
@@ -2174,7 +2174,7 @@
       </w:r>
       <w:r>
         <w:rPr>
-          <w:rStyle w:val="Hyperlink"/>
+          <w:rStyle w:val="ad"/>
           <w:color w:val="auto"/>
           <w:sz w:val="24"/>
           <w:szCs w:val="24"/>
@@ -2196,7 +2196,7 @@
     </w:p>
     <w:p>
       <w:pPr>
-        <w:pStyle w:val="ListParagraph"/>
+        <w:pStyle w:val="a4"/>
         <w:numPr>
           <w:ilvl w:val="1"/>
           <w:numId w:val="2"/>
@@ -2248,7 +2248,7 @@
     </w:p>
     <w:p>
       <w:pPr>
-        <w:pStyle w:val="ListParagraph"/>
+        <w:pStyle w:val="a4"/>
         <w:numPr>
           <w:ilvl w:val="0"/>
           <w:numId w:val="30"/>
@@ -2290,7 +2290,7 @@
     </w:p>
     <w:p>
       <w:pPr>
-        <w:pStyle w:val="ListParagraph"/>
+        <w:pStyle w:val="a4"/>
         <w:numPr>
           <w:ilvl w:val="0"/>
           <w:numId w:val="30"/>
@@ -2339,7 +2339,7 @@
     </w:p>
     <w:p>
       <w:pPr>
-        <w:pStyle w:val="ListParagraph"/>
+        <w:pStyle w:val="a4"/>
         <w:numPr>
           <w:ilvl w:val="0"/>
           <w:numId w:val="30"/>
@@ -2395,7 +2395,7 @@
     </w:p>
     <w:p>
       <w:pPr>
-        <w:pStyle w:val="ListParagraph"/>
+        <w:pStyle w:val="a4"/>
         <w:numPr>
           <w:ilvl w:val="0"/>
           <w:numId w:val="30"/>
@@ -2451,7 +2451,7 @@
     </w:p>
     <w:p>
       <w:pPr>
-        <w:pStyle w:val="ListParagraph"/>
+        <w:pStyle w:val="a4"/>
         <w:numPr>
           <w:ilvl w:val="0"/>
           <w:numId w:val="30"/>
@@ -2472,7 +2472,7 @@
     </w:p>
     <w:p>
       <w:pPr>
-        <w:pStyle w:val="ListParagraph"/>
+        <w:pStyle w:val="a4"/>
         <w:ind w:left="1860"/>
         <w:rPr>
           <w:sz w:val="24"/>
@@ -2482,7 +2482,7 @@
     </w:p>
     <w:p>
       <w:pPr>
-        <w:pStyle w:val="ListParagraph"/>
+        <w:pStyle w:val="a4"/>
         <w:numPr>
           <w:ilvl w:val="0"/>
           <w:numId w:val="2"/>
@@ -2504,7 +2504,7 @@
     </w:p>
     <w:p>
       <w:pPr>
-        <w:pStyle w:val="ListParagraph"/>
+        <w:pStyle w:val="a4"/>
         <w:rPr>
           <w:b/>
           <w:sz w:val="28"/>
@@ -2514,7 +2514,7 @@
     </w:p>
     <w:tbl>
       <w:tblPr>
-        <w:tblStyle w:val="LightGrid-Accent5"/>
+        <w:tblStyle w:val="-50"/>
         <w:tblW w:w="0" w:type="auto"/>
         <w:tblInd w:w="534" w:type="dxa"/>
         <w:tblLook w:val="04A0" w:firstRow="1" w:lastRow="0" w:firstColumn="1" w:lastColumn="0" w:noHBand="0" w:noVBand="1"/>
@@ -2536,7 +2536,7 @@
           </w:tcPr>
           <w:p>
             <w:pPr>
-              <w:pStyle w:val="ListParagraph"/>
+              <w:pStyle w:val="a4"/>
               <w:ind w:left="0"/>
               <w:jc w:val="center"/>
               <w:rPr>
@@ -2568,7 +2568,7 @@
           </w:tcPr>
           <w:p>
             <w:pPr>
-              <w:pStyle w:val="ListParagraph"/>
+              <w:pStyle w:val="a4"/>
               <w:ind w:left="0"/>
               <w:rPr>
                 <w:rFonts w:asciiTheme="minorHAnsi" w:hAnsiTheme="minorHAnsi"/>
@@ -2594,7 +2594,7 @@
           </w:tcPr>
           <w:p>
             <w:pPr>
-              <w:pStyle w:val="ListParagraph"/>
+              <w:pStyle w:val="a4"/>
               <w:ind w:left="0"/>
               <w:jc w:val="center"/>
               <w:cnfStyle w:val="000000100000" w:firstRow="0" w:lastRow="0" w:firstColumn="0" w:lastColumn="0" w:oddVBand="0" w:evenVBand="0" w:oddHBand="1" w:evenHBand="0" w:firstRowFirstColumn="0" w:firstRowLastColumn="0" w:lastRowFirstColumn="0" w:lastRowLastColumn="0"/>
@@ -2625,7 +2625,7 @@
           </w:tcPr>
           <w:p>
             <w:pPr>
-              <w:pStyle w:val="ListParagraph"/>
+              <w:pStyle w:val="a4"/>
               <w:ind w:left="0"/>
               <w:rPr>
                 <w:rFonts w:asciiTheme="minorHAnsi" w:hAnsiTheme="minorHAnsi"/>
@@ -2651,7 +2651,7 @@
           </w:tcPr>
           <w:p>
             <w:pPr>
-              <w:pStyle w:val="ListParagraph"/>
+              <w:pStyle w:val="a4"/>
               <w:ind w:left="0"/>
               <w:jc w:val="center"/>
               <w:cnfStyle w:val="000000010000" w:firstRow="0" w:lastRow="0" w:firstColumn="0" w:lastColumn="0" w:oddVBand="0" w:evenVBand="0" w:oddHBand="0" w:evenHBand="1" w:firstRowFirstColumn="0" w:firstRowLastColumn="0" w:lastRowFirstColumn="0" w:lastRowLastColumn="0"/>
@@ -2682,7 +2682,7 @@
           </w:tcPr>
           <w:p>
             <w:pPr>
-              <w:pStyle w:val="ListParagraph"/>
+              <w:pStyle w:val="a4"/>
               <w:ind w:left="0"/>
               <w:rPr>
                 <w:rFonts w:asciiTheme="minorHAnsi" w:hAnsiTheme="minorHAnsi"/>
@@ -2708,7 +2708,7 @@
           </w:tcPr>
           <w:p>
             <w:pPr>
-              <w:pStyle w:val="ListParagraph"/>
+              <w:pStyle w:val="a4"/>
               <w:ind w:left="0"/>
               <w:jc w:val="center"/>
               <w:cnfStyle w:val="000000100000" w:firstRow="0" w:lastRow="0" w:firstColumn="0" w:lastColumn="0" w:oddVBand="0" w:evenVBand="0" w:oddHBand="1" w:evenHBand="0" w:firstRowFirstColumn="0" w:firstRowLastColumn="0" w:lastRowFirstColumn="0" w:lastRowLastColumn="0"/>
@@ -2739,7 +2739,7 @@
           </w:tcPr>
           <w:p>
             <w:pPr>
-              <w:pStyle w:val="ListParagraph"/>
+              <w:pStyle w:val="a4"/>
               <w:ind w:left="0"/>
               <w:rPr>
                 <w:rFonts w:asciiTheme="minorHAnsi" w:hAnsiTheme="minorHAnsi"/>
@@ -2765,7 +2765,7 @@
           </w:tcPr>
           <w:p>
             <w:pPr>
-              <w:pStyle w:val="ListParagraph"/>
+              <w:pStyle w:val="a4"/>
               <w:ind w:left="0"/>
               <w:jc w:val="center"/>
               <w:cnfStyle w:val="000000010000" w:firstRow="0" w:lastRow="0" w:firstColumn="0" w:lastColumn="0" w:oddVBand="0" w:evenVBand="0" w:oddHBand="0" w:evenHBand="1" w:firstRowFirstColumn="0" w:firstRowLastColumn="0" w:lastRowFirstColumn="0" w:lastRowLastColumn="0"/>
@@ -2796,7 +2796,7 @@
           </w:tcPr>
           <w:p>
             <w:pPr>
-              <w:pStyle w:val="ListParagraph"/>
+              <w:pStyle w:val="a4"/>
               <w:ind w:left="0"/>
               <w:rPr>
                 <w:rFonts w:asciiTheme="minorHAnsi" w:hAnsiTheme="minorHAnsi"/>
@@ -2822,7 +2822,7 @@
           </w:tcPr>
           <w:p>
             <w:pPr>
-              <w:pStyle w:val="ListParagraph"/>
+              <w:pStyle w:val="a4"/>
               <w:ind w:left="0"/>
               <w:jc w:val="center"/>
               <w:cnfStyle w:val="000000100000" w:firstRow="0" w:lastRow="0" w:firstColumn="0" w:lastColumn="0" w:oddVBand="0" w:evenVBand="0" w:oddHBand="1" w:evenHBand="0" w:firstRowFirstColumn="0" w:firstRowLastColumn="0" w:lastRowFirstColumn="0" w:lastRowLastColumn="0"/>
@@ -2853,7 +2853,7 @@
           </w:tcPr>
           <w:p>
             <w:pPr>
-              <w:pStyle w:val="ListParagraph"/>
+              <w:pStyle w:val="a4"/>
               <w:ind w:left="0"/>
               <w:rPr>
                 <w:rFonts w:asciiTheme="minorHAnsi" w:hAnsiTheme="minorHAnsi"/>
@@ -2879,7 +2879,7 @@
           </w:tcPr>
           <w:p>
             <w:pPr>
-              <w:pStyle w:val="ListParagraph"/>
+              <w:pStyle w:val="a4"/>
               <w:ind w:left="0"/>
               <w:jc w:val="center"/>
               <w:cnfStyle w:val="000000010000" w:firstRow="0" w:lastRow="0" w:firstColumn="0" w:lastColumn="0" w:oddVBand="0" w:evenVBand="0" w:oddHBand="0" w:evenHBand="1" w:firstRowFirstColumn="0" w:firstRowLastColumn="0" w:lastRowFirstColumn="0" w:lastRowLastColumn="0"/>
@@ -2910,7 +2910,7 @@
           </w:tcPr>
           <w:p>
             <w:pPr>
-              <w:pStyle w:val="ListParagraph"/>
+              <w:pStyle w:val="a4"/>
               <w:ind w:left="0"/>
               <w:rPr>
                 <w:rFonts w:asciiTheme="minorHAnsi" w:hAnsiTheme="minorHAnsi"/>
@@ -2936,7 +2936,7 @@
           </w:tcPr>
           <w:p>
             <w:pPr>
-              <w:pStyle w:val="ListParagraph"/>
+              <w:pStyle w:val="a4"/>
               <w:ind w:left="0"/>
               <w:jc w:val="center"/>
               <w:cnfStyle w:val="000000100000" w:firstRow="0" w:lastRow="0" w:firstColumn="0" w:lastColumn="0" w:oddVBand="0" w:evenVBand="0" w:oddHBand="1" w:evenHBand="0" w:firstRowFirstColumn="0" w:firstRowLastColumn="0" w:lastRowFirstColumn="0" w:lastRowLastColumn="0"/>
@@ -2967,7 +2967,7 @@
           </w:tcPr>
           <w:p>
             <w:pPr>
-              <w:pStyle w:val="ListParagraph"/>
+              <w:pStyle w:val="a4"/>
               <w:ind w:left="0"/>
               <w:rPr>
                 <w:rFonts w:asciiTheme="minorHAnsi" w:hAnsiTheme="minorHAnsi"/>
@@ -2993,7 +2993,7 @@
           </w:tcPr>
           <w:p>
             <w:pPr>
-              <w:pStyle w:val="ListParagraph"/>
+              <w:pStyle w:val="a4"/>
               <w:ind w:left="0"/>
               <w:jc w:val="center"/>
               <w:cnfStyle w:val="000000010000" w:firstRow="0" w:lastRow="0" w:firstColumn="0" w:lastColumn="0" w:oddVBand="0" w:evenVBand="0" w:oddHBand="0" w:evenHBand="1" w:firstRowFirstColumn="0" w:firstRowLastColumn="0" w:lastRowFirstColumn="0" w:lastRowLastColumn="0"/>
@@ -3069,7 +3069,7 @@
     </w:p>
     <w:p>
       <w:pPr>
-        <w:pStyle w:val="ListParagraph"/>
+        <w:pStyle w:val="a4"/>
         <w:numPr>
           <w:ilvl w:val="0"/>
           <w:numId w:val="2"/>
@@ -3109,7 +3109,7 @@
     </w:p>
     <w:tbl>
       <w:tblPr>
-        <w:tblStyle w:val="LightGrid-Accent5"/>
+        <w:tblStyle w:val="-50"/>
         <w:tblW w:w="0" w:type="auto"/>
         <w:tblInd w:w="491" w:type="dxa"/>
         <w:tblLook w:val="04A0" w:firstRow="1" w:lastRow="0" w:firstColumn="1" w:lastColumn="0" w:noHBand="0" w:noVBand="1"/>
@@ -3515,7 +3515,7 @@
                 <w:sz w:val="24"/>
                 <w:szCs w:val="24"/>
               </w:rPr>
-              <w:t>Product Owner</w:t>
+              <w:t>Team Leader</w:t>
             </w:r>
           </w:p>
         </w:tc>
@@ -3602,8 +3602,6 @@
               </w:rPr>
               <w:t>Binary files</w:t>
             </w:r>
-            <w:bookmarkStart w:id="0" w:name="_GoBack"/>
-            <w:bookmarkEnd w:id="0"/>
             <w:r>
               <w:rPr>
                 <w:sz w:val="24"/>
@@ -3675,7 +3673,7 @@
                 <w:sz w:val="24"/>
                 <w:szCs w:val="24"/>
               </w:rPr>
-              <w:t>Product Owner</w:t>
+              <w:t>Team Leader</w:t>
             </w:r>
           </w:p>
         </w:tc>
@@ -3833,7 +3831,7 @@
     </w:p>
     <w:p>
       <w:pPr>
-        <w:pStyle w:val="ListParagraph"/>
+        <w:pStyle w:val="a4"/>
         <w:numPr>
           <w:ilvl w:val="0"/>
           <w:numId w:val="2"/>
@@ -3922,7 +3920,7 @@
     </w:p>
     <w:p>
       <w:pPr>
-        <w:pStyle w:val="ListParagraph"/>
+        <w:pStyle w:val="a4"/>
         <w:numPr>
           <w:ilvl w:val="0"/>
           <w:numId w:val="2"/>
@@ -3952,7 +3950,7 @@
     </w:p>
     <w:p>
       <w:pPr>
-        <w:pStyle w:val="ListParagraph"/>
+        <w:pStyle w:val="a4"/>
         <w:numPr>
           <w:ilvl w:val="1"/>
           <w:numId w:val="21"/>
@@ -3997,7 +3995,7 @@
     </w:p>
     <w:p>
       <w:pPr>
-        <w:pStyle w:val="ListParagraph"/>
+        <w:pStyle w:val="a4"/>
         <w:numPr>
           <w:ilvl w:val="1"/>
           <w:numId w:val="21"/>
@@ -4042,7 +4040,7 @@
     </w:p>
     <w:p>
       <w:pPr>
-        <w:pStyle w:val="ListParagraph"/>
+        <w:pStyle w:val="a4"/>
         <w:numPr>
           <w:ilvl w:val="1"/>
           <w:numId w:val="21"/>
@@ -4103,7 +4101,7 @@
     </w:p>
     <w:p>
       <w:pPr>
-        <w:pStyle w:val="ListParagraph"/>
+        <w:pStyle w:val="a4"/>
         <w:numPr>
           <w:ilvl w:val="1"/>
           <w:numId w:val="21"/>
@@ -4142,7 +4140,7 @@
     </w:p>
     <w:p>
       <w:pPr>
-        <w:pStyle w:val="ListParagraph"/>
+        <w:pStyle w:val="a4"/>
         <w:numPr>
           <w:ilvl w:val="1"/>
           <w:numId w:val="21"/>
@@ -4164,7 +4162,7 @@
     </w:p>
     <w:p>
       <w:pPr>
-        <w:pStyle w:val="ListParagraph"/>
+        <w:pStyle w:val="a4"/>
         <w:ind w:left="1440"/>
         <w:rPr>
           <w:b/>
@@ -4175,7 +4173,7 @@
     </w:p>
     <w:p>
       <w:pPr>
-        <w:pStyle w:val="ListParagraph"/>
+        <w:pStyle w:val="a4"/>
         <w:ind w:left="1418"/>
         <w:contextualSpacing w:val="0"/>
         <w:rPr>
@@ -4197,7 +4195,7 @@
     </w:p>
     <w:p>
       <w:pPr>
-        <w:pStyle w:val="ListParagraph"/>
+        <w:pStyle w:val="a4"/>
         <w:numPr>
           <w:ilvl w:val="0"/>
           <w:numId w:val="31"/>
@@ -4219,7 +4217,7 @@
     </w:p>
     <w:p>
       <w:pPr>
-        <w:pStyle w:val="ListParagraph"/>
+        <w:pStyle w:val="a4"/>
         <w:numPr>
           <w:ilvl w:val="0"/>
           <w:numId w:val="31"/>
@@ -4257,7 +4255,7 @@
     </w:p>
     <w:p>
       <w:pPr>
-        <w:pStyle w:val="ListParagraph"/>
+        <w:pStyle w:val="a4"/>
         <w:numPr>
           <w:ilvl w:val="0"/>
           <w:numId w:val="31"/>
@@ -4279,7 +4277,7 @@
     </w:p>
     <w:p>
       <w:pPr>
-        <w:pStyle w:val="ListParagraph"/>
+        <w:pStyle w:val="a4"/>
         <w:numPr>
           <w:ilvl w:val="0"/>
           <w:numId w:val="31"/>
@@ -4301,7 +4299,7 @@
     </w:p>
     <w:p>
       <w:pPr>
-        <w:pStyle w:val="ListParagraph"/>
+        <w:pStyle w:val="a4"/>
         <w:numPr>
           <w:ilvl w:val="0"/>
           <w:numId w:val="31"/>
@@ -4323,7 +4321,7 @@
     </w:p>
     <w:p>
       <w:pPr>
-        <w:pStyle w:val="ListParagraph"/>
+        <w:pStyle w:val="a4"/>
         <w:spacing w:after="0"/>
         <w:ind w:left="2160"/>
         <w:rPr>
@@ -4355,7 +4353,7 @@
     </w:p>
     <w:p>
       <w:pPr>
-        <w:pStyle w:val="ListParagraph"/>
+        <w:pStyle w:val="a4"/>
         <w:numPr>
           <w:ilvl w:val="0"/>
           <w:numId w:val="32"/>
@@ -4377,7 +4375,7 @@
     </w:p>
     <w:p>
       <w:pPr>
-        <w:pStyle w:val="ListParagraph"/>
+        <w:pStyle w:val="a4"/>
         <w:numPr>
           <w:ilvl w:val="0"/>
           <w:numId w:val="32"/>
@@ -4399,7 +4397,7 @@
     </w:p>
     <w:p>
       <w:pPr>
-        <w:pStyle w:val="ListParagraph"/>
+        <w:pStyle w:val="a4"/>
         <w:numPr>
           <w:ilvl w:val="0"/>
           <w:numId w:val="33"/>
@@ -4421,7 +4419,7 @@
     </w:p>
     <w:p>
       <w:pPr>
-        <w:pStyle w:val="ListParagraph"/>
+        <w:pStyle w:val="a4"/>
         <w:numPr>
           <w:ilvl w:val="0"/>
           <w:numId w:val="33"/>
@@ -4443,7 +4441,7 @@
     </w:p>
     <w:p>
       <w:pPr>
-        <w:pStyle w:val="ListParagraph"/>
+        <w:pStyle w:val="a4"/>
         <w:numPr>
           <w:ilvl w:val="0"/>
           <w:numId w:val="33"/>
@@ -4497,7 +4495,7 @@
     </w:p>
     <w:p>
       <w:pPr>
-        <w:pStyle w:val="ListParagraph"/>
+        <w:pStyle w:val="a4"/>
         <w:numPr>
           <w:ilvl w:val="0"/>
           <w:numId w:val="33"/>
@@ -4519,7 +4517,7 @@
     </w:p>
     <w:p>
       <w:pPr>
-        <w:pStyle w:val="ListParagraph"/>
+        <w:pStyle w:val="a4"/>
         <w:numPr>
           <w:ilvl w:val="0"/>
           <w:numId w:val="26"/>
@@ -4541,7 +4539,7 @@
     </w:p>
     <w:p>
       <w:pPr>
-        <w:pStyle w:val="ListParagraph"/>
+        <w:pStyle w:val="a4"/>
         <w:numPr>
           <w:ilvl w:val="0"/>
           <w:numId w:val="26"/>
@@ -4563,7 +4561,7 @@
     </w:p>
     <w:p>
       <w:pPr>
-        <w:pStyle w:val="ListParagraph"/>
+        <w:pStyle w:val="a4"/>
         <w:spacing w:after="0"/>
         <w:ind w:left="2520"/>
         <w:rPr>
@@ -4595,7 +4593,7 @@
     </w:p>
     <w:p>
       <w:pPr>
-        <w:pStyle w:val="ListParagraph"/>
+        <w:pStyle w:val="a4"/>
         <w:numPr>
           <w:ilvl w:val="0"/>
           <w:numId w:val="34"/>
@@ -4617,7 +4615,7 @@
     </w:p>
     <w:p>
       <w:pPr>
-        <w:pStyle w:val="ListParagraph"/>
+        <w:pStyle w:val="a4"/>
         <w:numPr>
           <w:ilvl w:val="0"/>
           <w:numId w:val="34"/>
@@ -4639,7 +4637,7 @@
     </w:p>
     <w:p>
       <w:pPr>
-        <w:pStyle w:val="ListParagraph"/>
+        <w:pStyle w:val="a4"/>
         <w:numPr>
           <w:ilvl w:val="0"/>
           <w:numId w:val="34"/>
@@ -4661,7 +4659,7 @@
     </w:p>
     <w:p>
       <w:pPr>
-        <w:pStyle w:val="ListParagraph"/>
+        <w:pStyle w:val="a4"/>
         <w:numPr>
           <w:ilvl w:val="0"/>
           <w:numId w:val="34"/>
@@ -4683,7 +4681,7 @@
     </w:p>
     <w:p>
       <w:pPr>
-        <w:pStyle w:val="ListParagraph"/>
+        <w:pStyle w:val="a4"/>
         <w:numPr>
           <w:ilvl w:val="0"/>
           <w:numId w:val="34"/>
@@ -4705,7 +4703,7 @@
     </w:p>
     <w:p>
       <w:pPr>
-        <w:pStyle w:val="ListParagraph"/>
+        <w:pStyle w:val="a4"/>
         <w:numPr>
           <w:ilvl w:val="0"/>
           <w:numId w:val="34"/>
@@ -4727,7 +4725,7 @@
     </w:p>
     <w:p>
       <w:pPr>
-        <w:pStyle w:val="ListParagraph"/>
+        <w:pStyle w:val="a4"/>
         <w:numPr>
           <w:ilvl w:val="0"/>
           <w:numId w:val="34"/>
@@ -4757,7 +4755,7 @@
     </w:p>
     <w:p>
       <w:pPr>
-        <w:pStyle w:val="ListParagraph"/>
+        <w:pStyle w:val="a4"/>
         <w:spacing w:after="0"/>
         <w:ind w:left="2160"/>
         <w:rPr>
@@ -4769,7 +4767,7 @@
     </w:p>
     <w:p>
       <w:pPr>
-        <w:pStyle w:val="ListParagraph"/>
+        <w:pStyle w:val="a4"/>
         <w:spacing w:after="0"/>
         <w:ind w:left="2160"/>
         <w:rPr>
@@ -4781,7 +4779,7 @@
     </w:p>
     <w:p>
       <w:pPr>
-        <w:pStyle w:val="ListParagraph"/>
+        <w:pStyle w:val="a4"/>
         <w:spacing w:after="0"/>
         <w:ind w:left="2160"/>
         <w:rPr>
@@ -4822,7 +4820,7 @@
     </w:p>
     <w:p>
       <w:pPr>
-        <w:pStyle w:val="ListParagraph"/>
+        <w:pStyle w:val="a4"/>
         <w:numPr>
           <w:ilvl w:val="0"/>
           <w:numId w:val="35"/>
@@ -4845,7 +4843,7 @@
     </w:p>
     <w:p>
       <w:pPr>
-        <w:pStyle w:val="ListParagraph"/>
+        <w:pStyle w:val="a4"/>
         <w:numPr>
           <w:ilvl w:val="0"/>
           <w:numId w:val="35"/>
@@ -4867,7 +4865,7 @@
     </w:p>
     <w:p>
       <w:pPr>
-        <w:pStyle w:val="ListParagraph"/>
+        <w:pStyle w:val="a4"/>
         <w:numPr>
           <w:ilvl w:val="0"/>
           <w:numId w:val="35"/>
@@ -4889,7 +4887,7 @@
     </w:p>
     <w:p>
       <w:pPr>
-        <w:pStyle w:val="ListParagraph"/>
+        <w:pStyle w:val="a4"/>
         <w:numPr>
           <w:ilvl w:val="0"/>
           <w:numId w:val="35"/>
@@ -4911,7 +4909,7 @@
     </w:p>
     <w:p>
       <w:pPr>
-        <w:pStyle w:val="ListParagraph"/>
+        <w:pStyle w:val="a4"/>
         <w:numPr>
           <w:ilvl w:val="0"/>
           <w:numId w:val="35"/>
@@ -4933,7 +4931,7 @@
     </w:p>
     <w:p>
       <w:pPr>
-        <w:pStyle w:val="ListParagraph"/>
+        <w:pStyle w:val="a4"/>
         <w:numPr>
           <w:ilvl w:val="0"/>
           <w:numId w:val="35"/>
@@ -4955,7 +4953,7 @@
     </w:p>
     <w:p>
       <w:pPr>
-        <w:pStyle w:val="ListParagraph"/>
+        <w:pStyle w:val="a4"/>
         <w:spacing w:after="0"/>
         <w:ind w:left="2160"/>
         <w:rPr>
@@ -4987,7 +4985,7 @@
     </w:p>
     <w:p>
       <w:pPr>
-        <w:pStyle w:val="ListParagraph"/>
+        <w:pStyle w:val="a4"/>
         <w:numPr>
           <w:ilvl w:val="0"/>
           <w:numId w:val="36"/>
@@ -5009,7 +5007,7 @@
     </w:p>
     <w:p>
       <w:pPr>
-        <w:pStyle w:val="ListParagraph"/>
+        <w:pStyle w:val="a4"/>
         <w:numPr>
           <w:ilvl w:val="0"/>
           <w:numId w:val="36"/>
@@ -5031,7 +5029,7 @@
     </w:p>
     <w:p>
       <w:pPr>
-        <w:pStyle w:val="ListParagraph"/>
+        <w:pStyle w:val="a4"/>
         <w:numPr>
           <w:ilvl w:val="0"/>
           <w:numId w:val="36"/>
@@ -5053,7 +5051,7 @@
     </w:p>
     <w:p>
       <w:pPr>
-        <w:pStyle w:val="ListParagraph"/>
+        <w:pStyle w:val="a4"/>
         <w:numPr>
           <w:ilvl w:val="0"/>
           <w:numId w:val="36"/>
@@ -5075,7 +5073,7 @@
     </w:p>
     <w:p>
       <w:pPr>
-        <w:pStyle w:val="ListParagraph"/>
+        <w:pStyle w:val="a4"/>
         <w:numPr>
           <w:ilvl w:val="0"/>
           <w:numId w:val="36"/>
@@ -5097,7 +5095,7 @@
     </w:p>
     <w:p>
       <w:pPr>
-        <w:pStyle w:val="ListParagraph"/>
+        <w:pStyle w:val="a4"/>
         <w:numPr>
           <w:ilvl w:val="0"/>
           <w:numId w:val="36"/>
@@ -5119,7 +5117,7 @@
     </w:p>
     <w:p>
       <w:pPr>
-        <w:pStyle w:val="ListParagraph"/>
+        <w:pStyle w:val="a4"/>
         <w:numPr>
           <w:ilvl w:val="0"/>
           <w:numId w:val="36"/>
@@ -5165,7 +5163,7 @@
     </w:p>
     <w:p>
       <w:pPr>
-        <w:pStyle w:val="ListParagraph"/>
+        <w:pStyle w:val="a4"/>
         <w:ind w:left="1440"/>
         <w:rPr>
           <w:b/>
@@ -5176,7 +5174,7 @@
     </w:p>
     <w:p>
       <w:pPr>
-        <w:pStyle w:val="ListParagraph"/>
+        <w:pStyle w:val="a4"/>
         <w:ind w:left="1440"/>
         <w:rPr>
           <w:b/>
@@ -5187,7 +5185,7 @@
     </w:p>
     <w:p>
       <w:pPr>
-        <w:pStyle w:val="ListParagraph"/>
+        <w:pStyle w:val="a4"/>
         <w:numPr>
           <w:ilvl w:val="1"/>
           <w:numId w:val="21"/>
@@ -5251,7 +5249,7 @@
     </w:p>
     <w:p>
       <w:pPr>
-        <w:pStyle w:val="ListParagraph"/>
+        <w:pStyle w:val="a4"/>
         <w:ind w:left="1440"/>
         <w:rPr>
           <w:b/>
@@ -5262,7 +5260,7 @@
     </w:p>
     <w:p>
       <w:pPr>
-        <w:pStyle w:val="ListParagraph"/>
+        <w:pStyle w:val="a4"/>
         <w:ind w:left="1440"/>
         <w:rPr>
           <w:b/>
@@ -5273,7 +5271,7 @@
     </w:p>
     <w:p>
       <w:pPr>
-        <w:pStyle w:val="ListParagraph"/>
+        <w:pStyle w:val="a4"/>
         <w:ind w:left="1440"/>
         <w:rPr>
           <w:b/>
@@ -5284,7 +5282,7 @@
     </w:p>
     <w:p>
       <w:pPr>
-        <w:pStyle w:val="ListParagraph"/>
+        <w:pStyle w:val="a4"/>
         <w:numPr>
           <w:ilvl w:val="1"/>
           <w:numId w:val="21"/>
@@ -5382,7 +5380,7 @@
     </w:p>
     <w:p>
       <w:pPr>
-        <w:pStyle w:val="ListParagraph"/>
+        <w:pStyle w:val="a4"/>
         <w:numPr>
           <w:ilvl w:val="0"/>
           <w:numId w:val="38"/>
@@ -5404,7 +5402,7 @@
     </w:p>
     <w:p>
       <w:pPr>
-        <w:pStyle w:val="ListParagraph"/>
+        <w:pStyle w:val="a4"/>
         <w:numPr>
           <w:ilvl w:val="0"/>
           <w:numId w:val="38"/>
@@ -5472,7 +5470,7 @@
     </w:p>
     <w:p>
       <w:pPr>
-        <w:pStyle w:val="ListParagraph"/>
+        <w:pStyle w:val="a4"/>
         <w:ind w:left="1440"/>
         <w:rPr>
           <w:b/>
@@ -5483,7 +5481,7 @@
     </w:p>
     <w:p>
       <w:pPr>
-        <w:pStyle w:val="ListParagraph"/>
+        <w:pStyle w:val="a4"/>
         <w:numPr>
           <w:ilvl w:val="1"/>
           <w:numId w:val="21"/>
@@ -5546,7 +5544,7 @@
     </w:p>
     <w:p>
       <w:pPr>
-        <w:pStyle w:val="ListParagraph"/>
+        <w:pStyle w:val="a4"/>
         <w:numPr>
           <w:ilvl w:val="1"/>
           <w:numId w:val="21"/>
@@ -5758,7 +5756,7 @@
     </w:p>
     <w:p>
       <w:pPr>
-        <w:pStyle w:val="ListParagraph"/>
+        <w:pStyle w:val="a4"/>
         <w:numPr>
           <w:ilvl w:val="0"/>
           <w:numId w:val="2"/>
@@ -5796,7 +5794,7 @@
     </w:p>
     <w:tbl>
       <w:tblPr>
-        <w:tblStyle w:val="LightGrid-Accent5"/>
+        <w:tblStyle w:val="-50"/>
         <w:tblpPr w:leftFromText="180" w:rightFromText="180" w:vertAnchor="text" w:horzAnchor="margin" w:tblpXSpec="center" w:tblpY="1113"/>
         <w:tblW w:w="0" w:type="auto"/>
         <w:tblLook w:val="04A0" w:firstRow="1" w:lastRow="0" w:firstColumn="1" w:lastColumn="0" w:noHBand="0" w:noVBand="1"/>
@@ -6044,12 +6042,23 @@
           </w:tcPr>
           <w:p>
             <w:pPr>
+              <w:jc w:val="center"/>
               <w:rPr>
                 <w:rFonts w:asciiTheme="minorHAnsi" w:hAnsiTheme="minorHAnsi"/>
-                <w:sz w:val="24"/>
-                <w:szCs w:val="24"/>
-              </w:rPr>
-            </w:pPr>
+                <w:b w:val="0"/>
+                <w:sz w:val="24"/>
+                <w:szCs w:val="24"/>
+              </w:rPr>
+            </w:pPr>
+            <w:r>
+              <w:rPr>
+                <w:rFonts w:asciiTheme="minorHAnsi" w:hAnsiTheme="minorHAnsi"/>
+                <w:b w:val="0"/>
+                <w:sz w:val="24"/>
+                <w:szCs w:val="24"/>
+              </w:rPr>
+              <w:t>Test case automation with Telerik Test Studio</w:t>
+            </w:r>
           </w:p>
         </w:tc>
         <w:tc>
@@ -6058,12 +6067,20 @@
           </w:tcPr>
           <w:p>
             <w:pPr>
+              <w:jc w:val="center"/>
               <w:cnfStyle w:val="000000100000" w:firstRow="0" w:lastRow="0" w:firstColumn="0" w:lastColumn="0" w:oddVBand="0" w:evenVBand="0" w:oddHBand="1" w:evenHBand="0" w:firstRowFirstColumn="0" w:firstRowLastColumn="0" w:lastRowFirstColumn="0" w:lastRowLastColumn="0"/>
               <w:rPr>
                 <w:sz w:val="24"/>
                 <w:szCs w:val="24"/>
               </w:rPr>
             </w:pPr>
+            <w:r>
+              <w:rPr>
+                <w:sz w:val="24"/>
+                <w:szCs w:val="24"/>
+              </w:rPr>
+              <w:t>3 days</w:t>
+            </w:r>
           </w:p>
         </w:tc>
         <w:tc>
@@ -6072,12 +6089,20 @@
           </w:tcPr>
           <w:p>
             <w:pPr>
+              <w:jc w:val="center"/>
               <w:cnfStyle w:val="000000100000" w:firstRow="0" w:lastRow="0" w:firstColumn="0" w:lastColumn="0" w:oddVBand="0" w:evenVBand="0" w:oddHBand="1" w:evenHBand="0" w:firstRowFirstColumn="0" w:firstRowLastColumn="0" w:lastRowFirstColumn="0" w:lastRowLastColumn="0"/>
               <w:rPr>
                 <w:sz w:val="24"/>
                 <w:szCs w:val="24"/>
               </w:rPr>
             </w:pPr>
+            <w:r>
+              <w:rPr>
+                <w:sz w:val="24"/>
+                <w:szCs w:val="24"/>
+              </w:rPr>
+              <w:t>Test Team</w:t>
+            </w:r>
           </w:p>
         </w:tc>
       </w:tr>
@@ -6092,11 +6117,21 @@
           </w:tcPr>
           <w:p>
             <w:pPr>
-              <w:rPr>
-                <w:sz w:val="24"/>
-                <w:szCs w:val="24"/>
-              </w:rPr>
-            </w:pPr>
+              <w:jc w:val="center"/>
+              <w:rPr>
+                <w:b w:val="0"/>
+                <w:sz w:val="24"/>
+                <w:szCs w:val="24"/>
+              </w:rPr>
+            </w:pPr>
+            <w:r>
+              <w:rPr>
+                <w:b w:val="0"/>
+                <w:sz w:val="24"/>
+                <w:szCs w:val="24"/>
+              </w:rPr>
+              <w:t>Test case automation with Telerik test framework</w:t>
+            </w:r>
           </w:p>
         </w:tc>
         <w:tc>
@@ -6105,12 +6140,20 @@
           </w:tcPr>
           <w:p>
             <w:pPr>
+              <w:jc w:val="center"/>
               <w:cnfStyle w:val="000000010000" w:firstRow="0" w:lastRow="0" w:firstColumn="0" w:lastColumn="0" w:oddVBand="0" w:evenVBand="0" w:oddHBand="0" w:evenHBand="1" w:firstRowFirstColumn="0" w:firstRowLastColumn="0" w:lastRowFirstColumn="0" w:lastRowLastColumn="0"/>
               <w:rPr>
                 <w:sz w:val="24"/>
                 <w:szCs w:val="24"/>
               </w:rPr>
             </w:pPr>
+            <w:r>
+              <w:rPr>
+                <w:sz w:val="24"/>
+                <w:szCs w:val="24"/>
+              </w:rPr>
+              <w:t>4 days</w:t>
+            </w:r>
           </w:p>
         </w:tc>
         <w:tc>
@@ -6119,12 +6162,393 @@
           </w:tcPr>
           <w:p>
             <w:pPr>
+              <w:jc w:val="center"/>
               <w:cnfStyle w:val="000000010000" w:firstRow="0" w:lastRow="0" w:firstColumn="0" w:lastColumn="0" w:oddVBand="0" w:evenVBand="0" w:oddHBand="0" w:evenHBand="1" w:firstRowFirstColumn="0" w:firstRowLastColumn="0" w:lastRowFirstColumn="0" w:lastRowLastColumn="0"/>
               <w:rPr>
                 <w:sz w:val="24"/>
                 <w:szCs w:val="24"/>
               </w:rPr>
             </w:pPr>
+            <w:r>
+              <w:rPr>
+                <w:sz w:val="24"/>
+                <w:szCs w:val="24"/>
+              </w:rPr>
+              <w:t>Test Team</w:t>
+            </w:r>
+          </w:p>
+        </w:tc>
+      </w:tr>
+      <w:tr>
+        <w:trPr>
+          <w:cnfStyle w:val="000000100000" w:firstRow="0" w:lastRow="0" w:firstColumn="0" w:lastColumn="0" w:oddVBand="0" w:evenVBand="0" w:oddHBand="1" w:evenHBand="0" w:firstRowFirstColumn="0" w:firstRowLastColumn="0" w:lastRowFirstColumn="0" w:lastRowLastColumn="0"/>
+        </w:trPr>
+        <w:tc>
+          <w:tcPr>
+            <w:cnfStyle w:val="001000000000" w:firstRow="0" w:lastRow="0" w:firstColumn="1" w:lastColumn="0" w:oddVBand="0" w:evenVBand="0" w:oddHBand="0" w:evenHBand="0" w:firstRowFirstColumn="0" w:firstRowLastColumn="0" w:lastRowFirstColumn="0" w:lastRowLastColumn="0"/>
+            <w:tcW w:w="4956" w:type="dxa"/>
+          </w:tcPr>
+          <w:p>
+            <w:pPr>
+              <w:jc w:val="center"/>
+              <w:rPr>
+                <w:b w:val="0"/>
+                <w:sz w:val="24"/>
+                <w:szCs w:val="24"/>
+              </w:rPr>
+            </w:pPr>
+            <w:r>
+              <w:rPr>
+                <w:b w:val="0"/>
+                <w:sz w:val="24"/>
+                <w:szCs w:val="24"/>
+              </w:rPr>
+              <w:t>Test case design with test design techniques</w:t>
+            </w:r>
+          </w:p>
+        </w:tc>
+        <w:tc>
+          <w:tcPr>
+            <w:tcW w:w="1842" w:type="dxa"/>
+          </w:tcPr>
+          <w:p>
+            <w:pPr>
+              <w:jc w:val="center"/>
+              <w:cnfStyle w:val="000000100000" w:firstRow="0" w:lastRow="0" w:firstColumn="0" w:lastColumn="0" w:oddVBand="0" w:evenVBand="0" w:oddHBand="1" w:evenHBand="0" w:firstRowFirstColumn="0" w:firstRowLastColumn="0" w:lastRowFirstColumn="0" w:lastRowLastColumn="0"/>
+              <w:rPr>
+                <w:sz w:val="24"/>
+                <w:szCs w:val="24"/>
+              </w:rPr>
+            </w:pPr>
+            <w:r>
+              <w:rPr>
+                <w:sz w:val="24"/>
+                <w:szCs w:val="24"/>
+              </w:rPr>
+              <w:t>5 days</w:t>
+            </w:r>
+          </w:p>
+        </w:tc>
+        <w:tc>
+          <w:tcPr>
+            <w:tcW w:w="3346" w:type="dxa"/>
+          </w:tcPr>
+          <w:p>
+            <w:pPr>
+              <w:jc w:val="center"/>
+              <w:cnfStyle w:val="000000100000" w:firstRow="0" w:lastRow="0" w:firstColumn="0" w:lastColumn="0" w:oddVBand="0" w:evenVBand="0" w:oddHBand="1" w:evenHBand="0" w:firstRowFirstColumn="0" w:firstRowLastColumn="0" w:lastRowFirstColumn="0" w:lastRowLastColumn="0"/>
+              <w:rPr>
+                <w:sz w:val="24"/>
+                <w:szCs w:val="24"/>
+              </w:rPr>
+            </w:pPr>
+            <w:r>
+              <w:rPr>
+                <w:sz w:val="24"/>
+                <w:szCs w:val="24"/>
+              </w:rPr>
+              <w:t>Test Team</w:t>
+            </w:r>
+          </w:p>
+        </w:tc>
+      </w:tr>
+      <w:tr>
+        <w:trPr>
+          <w:cnfStyle w:val="000000010000" w:firstRow="0" w:lastRow="0" w:firstColumn="0" w:lastColumn="0" w:oddVBand="0" w:evenVBand="0" w:oddHBand="0" w:evenHBand="1" w:firstRowFirstColumn="0" w:firstRowLastColumn="0" w:lastRowFirstColumn="0" w:lastRowLastColumn="0"/>
+        </w:trPr>
+        <w:tc>
+          <w:tcPr>
+            <w:cnfStyle w:val="001000000000" w:firstRow="0" w:lastRow="0" w:firstColumn="1" w:lastColumn="0" w:oddVBand="0" w:evenVBand="0" w:oddHBand="0" w:evenHBand="0" w:firstRowFirstColumn="0" w:firstRowLastColumn="0" w:lastRowFirstColumn="0" w:lastRowLastColumn="0"/>
+            <w:tcW w:w="4956" w:type="dxa"/>
+          </w:tcPr>
+          <w:p>
+            <w:pPr>
+              <w:jc w:val="center"/>
+              <w:rPr>
+                <w:b w:val="0"/>
+                <w:sz w:val="24"/>
+                <w:szCs w:val="24"/>
+              </w:rPr>
+            </w:pPr>
+            <w:r>
+              <w:rPr>
+                <w:b w:val="0"/>
+                <w:sz w:val="24"/>
+                <w:szCs w:val="24"/>
+              </w:rPr>
+              <w:t>Test automation with Sikuli</w:t>
+            </w:r>
+          </w:p>
+        </w:tc>
+        <w:tc>
+          <w:tcPr>
+            <w:tcW w:w="1842" w:type="dxa"/>
+          </w:tcPr>
+          <w:p>
+            <w:pPr>
+              <w:jc w:val="center"/>
+              <w:cnfStyle w:val="000000010000" w:firstRow="0" w:lastRow="0" w:firstColumn="0" w:lastColumn="0" w:oddVBand="0" w:evenVBand="0" w:oddHBand="0" w:evenHBand="1" w:firstRowFirstColumn="0" w:firstRowLastColumn="0" w:lastRowFirstColumn="0" w:lastRowLastColumn="0"/>
+              <w:rPr>
+                <w:sz w:val="24"/>
+                <w:szCs w:val="24"/>
+              </w:rPr>
+            </w:pPr>
+            <w:r>
+              <w:rPr>
+                <w:sz w:val="24"/>
+                <w:szCs w:val="24"/>
+              </w:rPr>
+              <w:t>4 days</w:t>
+            </w:r>
+          </w:p>
+        </w:tc>
+        <w:tc>
+          <w:tcPr>
+            <w:tcW w:w="3346" w:type="dxa"/>
+          </w:tcPr>
+          <w:p>
+            <w:pPr>
+              <w:jc w:val="center"/>
+              <w:cnfStyle w:val="000000010000" w:firstRow="0" w:lastRow="0" w:firstColumn="0" w:lastColumn="0" w:oddVBand="0" w:evenVBand="0" w:oddHBand="0" w:evenHBand="1" w:firstRowFirstColumn="0" w:firstRowLastColumn="0" w:lastRowFirstColumn="0" w:lastRowLastColumn="0"/>
+              <w:rPr>
+                <w:sz w:val="24"/>
+                <w:szCs w:val="24"/>
+              </w:rPr>
+            </w:pPr>
+            <w:r>
+              <w:rPr>
+                <w:sz w:val="24"/>
+                <w:szCs w:val="24"/>
+              </w:rPr>
+              <w:t>Test Team</w:t>
+            </w:r>
+          </w:p>
+        </w:tc>
+      </w:tr>
+      <w:tr>
+        <w:trPr>
+          <w:cnfStyle w:val="000000100000" w:firstRow="0" w:lastRow="0" w:firstColumn="0" w:lastColumn="0" w:oddVBand="0" w:evenVBand="0" w:oddHBand="1" w:evenHBand="0" w:firstRowFirstColumn="0" w:firstRowLastColumn="0" w:lastRowFirstColumn="0" w:lastRowLastColumn="0"/>
+        </w:trPr>
+        <w:tc>
+          <w:tcPr>
+            <w:cnfStyle w:val="001000000000" w:firstRow="0" w:lastRow="0" w:firstColumn="1" w:lastColumn="0" w:oddVBand="0" w:evenVBand="0" w:oddHBand="0" w:evenHBand="0" w:firstRowFirstColumn="0" w:firstRowLastColumn="0" w:lastRowFirstColumn="0" w:lastRowLastColumn="0"/>
+            <w:tcW w:w="4956" w:type="dxa"/>
+          </w:tcPr>
+          <w:p>
+            <w:pPr>
+              <w:jc w:val="center"/>
+              <w:rPr>
+                <w:b w:val="0"/>
+                <w:sz w:val="24"/>
+                <w:szCs w:val="24"/>
+              </w:rPr>
+            </w:pPr>
+            <w:r>
+              <w:rPr>
+                <w:b w:val="0"/>
+                <w:sz w:val="24"/>
+                <w:szCs w:val="24"/>
+              </w:rPr>
+              <w:t>Test design for functional mobile testing</w:t>
+            </w:r>
+          </w:p>
+        </w:tc>
+        <w:tc>
+          <w:tcPr>
+            <w:tcW w:w="1842" w:type="dxa"/>
+          </w:tcPr>
+          <w:p>
+            <w:pPr>
+              <w:jc w:val="center"/>
+              <w:cnfStyle w:val="000000100000" w:firstRow="0" w:lastRow="0" w:firstColumn="0" w:lastColumn="0" w:oddVBand="0" w:evenVBand="0" w:oddHBand="1" w:evenHBand="0" w:firstRowFirstColumn="0" w:firstRowLastColumn="0" w:lastRowFirstColumn="0" w:lastRowLastColumn="0"/>
+              <w:rPr>
+                <w:sz w:val="24"/>
+                <w:szCs w:val="24"/>
+              </w:rPr>
+            </w:pPr>
+            <w:r>
+              <w:rPr>
+                <w:sz w:val="24"/>
+                <w:szCs w:val="24"/>
+              </w:rPr>
+              <w:t>3 days</w:t>
+            </w:r>
+          </w:p>
+        </w:tc>
+        <w:tc>
+          <w:tcPr>
+            <w:tcW w:w="3346" w:type="dxa"/>
+          </w:tcPr>
+          <w:p>
+            <w:pPr>
+              <w:jc w:val="center"/>
+              <w:cnfStyle w:val="000000100000" w:firstRow="0" w:lastRow="0" w:firstColumn="0" w:lastColumn="0" w:oddVBand="0" w:evenVBand="0" w:oddHBand="1" w:evenHBand="0" w:firstRowFirstColumn="0" w:firstRowLastColumn="0" w:lastRowFirstColumn="0" w:lastRowLastColumn="0"/>
+              <w:rPr>
+                <w:sz w:val="24"/>
+                <w:szCs w:val="24"/>
+              </w:rPr>
+            </w:pPr>
+            <w:r>
+              <w:rPr>
+                <w:sz w:val="24"/>
+                <w:szCs w:val="24"/>
+              </w:rPr>
+              <w:t>Test Team</w:t>
+            </w:r>
+          </w:p>
+        </w:tc>
+      </w:tr>
+      <w:tr>
+        <w:trPr>
+          <w:cnfStyle w:val="000000010000" w:firstRow="0" w:lastRow="0" w:firstColumn="0" w:lastColumn="0" w:oddVBand="0" w:evenVBand="0" w:oddHBand="0" w:evenHBand="1" w:firstRowFirstColumn="0" w:firstRowLastColumn="0" w:lastRowFirstColumn="0" w:lastRowLastColumn="0"/>
+        </w:trPr>
+        <w:tc>
+          <w:tcPr>
+            <w:cnfStyle w:val="001000000000" w:firstRow="0" w:lastRow="0" w:firstColumn="1" w:lastColumn="0" w:oddVBand="0" w:evenVBand="0" w:oddHBand="0" w:evenHBand="0" w:firstRowFirstColumn="0" w:firstRowLastColumn="0" w:lastRowFirstColumn="0" w:lastRowLastColumn="0"/>
+            <w:tcW w:w="4956" w:type="dxa"/>
+          </w:tcPr>
+          <w:p>
+            <w:pPr>
+              <w:jc w:val="center"/>
+              <w:rPr>
+                <w:b w:val="0"/>
+                <w:sz w:val="24"/>
+                <w:szCs w:val="24"/>
+              </w:rPr>
+            </w:pPr>
+            <w:r>
+              <w:rPr>
+                <w:b w:val="0"/>
+                <w:sz w:val="24"/>
+                <w:szCs w:val="24"/>
+              </w:rPr>
+              <w:t>Web service test design</w:t>
+            </w:r>
+            <w:r>
+              <w:rPr>
+                <w:b w:val="0"/>
+                <w:sz w:val="24"/>
+                <w:szCs w:val="24"/>
+              </w:rPr>
+              <w:t xml:space="preserve"> and implementation</w:t>
+            </w:r>
+          </w:p>
+        </w:tc>
+        <w:tc>
+          <w:tcPr>
+            <w:tcW w:w="1842" w:type="dxa"/>
+          </w:tcPr>
+          <w:p>
+            <w:pPr>
+              <w:jc w:val="center"/>
+              <w:cnfStyle w:val="000000010000" w:firstRow="0" w:lastRow="0" w:firstColumn="0" w:lastColumn="0" w:oddVBand="0" w:evenVBand="0" w:oddHBand="0" w:evenHBand="1" w:firstRowFirstColumn="0" w:firstRowLastColumn="0" w:lastRowFirstColumn="0" w:lastRowLastColumn="0"/>
+              <w:rPr>
+                <w:sz w:val="24"/>
+                <w:szCs w:val="24"/>
+              </w:rPr>
+            </w:pPr>
+            <w:r>
+              <w:rPr>
+                <w:sz w:val="24"/>
+                <w:szCs w:val="24"/>
+              </w:rPr>
+              <w:t>5 days</w:t>
+            </w:r>
+          </w:p>
+        </w:tc>
+        <w:tc>
+          <w:tcPr>
+            <w:tcW w:w="3346" w:type="dxa"/>
+          </w:tcPr>
+          <w:p>
+            <w:pPr>
+              <w:jc w:val="center"/>
+              <w:cnfStyle w:val="000000010000" w:firstRow="0" w:lastRow="0" w:firstColumn="0" w:lastColumn="0" w:oddVBand="0" w:evenVBand="0" w:oddHBand="0" w:evenHBand="1" w:firstRowFirstColumn="0" w:firstRowLastColumn="0" w:lastRowFirstColumn="0" w:lastRowLastColumn="0"/>
+              <w:rPr>
+                <w:sz w:val="24"/>
+                <w:szCs w:val="24"/>
+              </w:rPr>
+            </w:pPr>
+            <w:r>
+              <w:rPr>
+                <w:sz w:val="24"/>
+                <w:szCs w:val="24"/>
+              </w:rPr>
+              <w:t>Test Team</w:t>
+            </w:r>
+          </w:p>
+        </w:tc>
+      </w:tr>
+      <w:tr>
+        <w:trPr>
+          <w:cnfStyle w:val="000000100000" w:firstRow="0" w:lastRow="0" w:firstColumn="0" w:lastColumn="0" w:oddVBand="0" w:evenVBand="0" w:oddHBand="1" w:evenHBand="0" w:firstRowFirstColumn="0" w:firstRowLastColumn="0" w:lastRowFirstColumn="0" w:lastRowLastColumn="0"/>
+        </w:trPr>
+        <w:tc>
+          <w:tcPr>
+            <w:cnfStyle w:val="001000000000" w:firstRow="0" w:lastRow="0" w:firstColumn="1" w:lastColumn="0" w:oddVBand="0" w:evenVBand="0" w:oddHBand="0" w:evenHBand="0" w:firstRowFirstColumn="0" w:firstRowLastColumn="0" w:lastRowFirstColumn="0" w:lastRowLastColumn="0"/>
+            <w:tcW w:w="4956" w:type="dxa"/>
+          </w:tcPr>
+          <w:p>
+            <w:pPr>
+              <w:jc w:val="center"/>
+              <w:rPr>
+                <w:b w:val="0"/>
+                <w:sz w:val="24"/>
+                <w:szCs w:val="24"/>
+              </w:rPr>
+            </w:pPr>
+            <w:r>
+              <w:rPr>
+                <w:b w:val="0"/>
+                <w:sz w:val="24"/>
+                <w:szCs w:val="24"/>
+              </w:rPr>
+              <w:t>Security test design and implementation</w:t>
+            </w:r>
+          </w:p>
+        </w:tc>
+        <w:tc>
+          <w:tcPr>
+            <w:tcW w:w="1842" w:type="dxa"/>
+          </w:tcPr>
+          <w:p>
+            <w:pPr>
+              <w:jc w:val="center"/>
+              <w:cnfStyle w:val="000000100000" w:firstRow="0" w:lastRow="0" w:firstColumn="0" w:lastColumn="0" w:oddVBand="0" w:evenVBand="0" w:oddHBand="1" w:evenHBand="0" w:firstRowFirstColumn="0" w:firstRowLastColumn="0" w:lastRowFirstColumn="0" w:lastRowLastColumn="0"/>
+              <w:rPr>
+                <w:sz w:val="24"/>
+                <w:szCs w:val="24"/>
+              </w:rPr>
+            </w:pPr>
+            <w:r>
+              <w:rPr>
+                <w:sz w:val="24"/>
+                <w:szCs w:val="24"/>
+              </w:rPr>
+              <w:t>4 days</w:t>
+            </w:r>
+          </w:p>
+        </w:tc>
+        <w:tc>
+          <w:tcPr>
+            <w:tcW w:w="3346" w:type="dxa"/>
+          </w:tcPr>
+          <w:p>
+            <w:pPr>
+              <w:jc w:val="center"/>
+              <w:cnfStyle w:val="000000100000" w:firstRow="0" w:lastRow="0" w:firstColumn="0" w:lastColumn="0" w:oddVBand="0" w:evenVBand="0" w:oddHBand="1" w:evenHBand="0" w:firstRowFirstColumn="0" w:firstRowLastColumn="0" w:lastRowFirstColumn="0" w:lastRowLastColumn="0"/>
+              <w:rPr>
+                <w:sz w:val="24"/>
+                <w:szCs w:val="24"/>
+              </w:rPr>
+            </w:pPr>
+            <w:r>
+              <w:rPr>
+                <w:sz w:val="24"/>
+                <w:szCs w:val="24"/>
+              </w:rPr>
+              <w:t>Test team</w:t>
+            </w:r>
           </w:p>
         </w:tc>
       </w:tr>
@@ -6164,7 +6588,7 @@
     </w:p>
     <w:p>
       <w:pPr>
-        <w:pStyle w:val="ListParagraph"/>
+        <w:pStyle w:val="a4"/>
         <w:numPr>
           <w:ilvl w:val="0"/>
           <w:numId w:val="2"/>
@@ -6186,13 +6610,13 @@
     </w:p>
     <w:tbl>
       <w:tblPr>
-        <w:tblStyle w:val="LightGrid-Accent5"/>
+        <w:tblStyle w:val="-50"/>
         <w:tblW w:w="0" w:type="auto"/>
-        <w:tblInd w:w="675" w:type="dxa"/>
+        <w:tblInd w:w="440" w:type="dxa"/>
         <w:tblLook w:val="04A0" w:firstRow="1" w:lastRow="0" w:firstColumn="1" w:lastColumn="0" w:noHBand="0" w:noVBand="1"/>
       </w:tblPr>
       <w:tblGrid>
-        <w:gridCol w:w="3426"/>
+        <w:gridCol w:w="3661"/>
         <w:gridCol w:w="2875"/>
         <w:gridCol w:w="3904"/>
       </w:tblGrid>
@@ -6203,7 +6627,7 @@
         <w:tc>
           <w:tcPr>
             <w:cnfStyle w:val="001000000000" w:firstRow="0" w:lastRow="0" w:firstColumn="1" w:lastColumn="0" w:oddVBand="0" w:evenVBand="0" w:oddHBand="0" w:evenHBand="0" w:firstRowFirstColumn="0" w:firstRowLastColumn="0" w:lastRowFirstColumn="0" w:lastRowLastColumn="0"/>
-            <w:tcW w:w="3426" w:type="dxa"/>
+            <w:tcW w:w="3661" w:type="dxa"/>
           </w:tcPr>
           <w:p>
             <w:pPr>
@@ -6280,7 +6704,7 @@
         <w:tc>
           <w:tcPr>
             <w:cnfStyle w:val="001000000000" w:firstRow="0" w:lastRow="0" w:firstColumn="1" w:lastColumn="0" w:oddVBand="0" w:evenVBand="0" w:oddHBand="0" w:evenHBand="0" w:firstRowFirstColumn="0" w:firstRowLastColumn="0" w:lastRowFirstColumn="0" w:lastRowLastColumn="0"/>
-            <w:tcW w:w="3426" w:type="dxa"/>
+            <w:tcW w:w="3661" w:type="dxa"/>
           </w:tcPr>
           <w:p>
             <w:pPr>
@@ -6355,7 +6779,7 @@
         <w:tc>
           <w:tcPr>
             <w:cnfStyle w:val="001000000000" w:firstRow="0" w:lastRow="0" w:firstColumn="1" w:lastColumn="0" w:oddVBand="0" w:evenVBand="0" w:oddHBand="0" w:evenHBand="0" w:firstRowFirstColumn="0" w:firstRowLastColumn="0" w:lastRowFirstColumn="0" w:lastRowLastColumn="0"/>
-            <w:tcW w:w="3426" w:type="dxa"/>
+            <w:tcW w:w="3661" w:type="dxa"/>
           </w:tcPr>
           <w:p>
             <w:pPr>
@@ -6430,7 +6854,7 @@
         <w:tc>
           <w:tcPr>
             <w:cnfStyle w:val="001000000000" w:firstRow="0" w:lastRow="0" w:firstColumn="1" w:lastColumn="0" w:oddVBand="0" w:evenVBand="0" w:oddHBand="0" w:evenHBand="0" w:firstRowFirstColumn="0" w:firstRowLastColumn="0" w:lastRowFirstColumn="0" w:lastRowLastColumn="0"/>
-            <w:tcW w:w="3426" w:type="dxa"/>
+            <w:tcW w:w="3661" w:type="dxa"/>
           </w:tcPr>
           <w:p>
             <w:pPr>
@@ -6495,7 +6919,7 @@
     </w:p>
     <w:p>
       <w:pPr>
-        <w:pStyle w:val="ListParagraph"/>
+        <w:pStyle w:val="a4"/>
         <w:numPr>
           <w:ilvl w:val="0"/>
           <w:numId w:val="2"/>
@@ -6551,7 +6975,15 @@
           <w:sz w:val="24"/>
           <w:szCs w:val="24"/>
         </w:rPr>
-        <w:t>scrum development process. Weekly planning meetings will be held at 20:00 on Monday. The standup daily scrum meetings will be held on Facebook at 22:00 every week day except Monday and Friday.</w:t>
+        <w:t xml:space="preserve">scrum development process. Weekly planning meetings will be held at 20:00 on Monday. The standup daily scrum meetings will be held on Facebook at 22:00 every week day except </w:t>
+      </w:r>
+      <w:r>
+        <w:rPr>
+          <w:sz w:val="24"/>
+          <w:szCs w:val="24"/>
+        </w:rPr>
+        <w:lastRenderedPageBreak/>
+        <w:t>Monday and Friday.</w:t>
       </w:r>
       <w:r>
         <w:rPr>
@@ -6623,7 +7055,7 @@
     </w:p>
     <w:p>
       <w:pPr>
-        <w:pStyle w:val="ListParagraph"/>
+        <w:pStyle w:val="a4"/>
         <w:numPr>
           <w:ilvl w:val="1"/>
           <w:numId w:val="1"/>
@@ -6645,7 +7077,7 @@
     </w:p>
     <w:tbl>
       <w:tblPr>
-        <w:tblStyle w:val="LightGrid-Accent5"/>
+        <w:tblStyle w:val="-50"/>
         <w:tblW w:w="10385" w:type="dxa"/>
         <w:tblInd w:w="675" w:type="dxa"/>
         <w:tblLook w:val="04A0" w:firstRow="1" w:lastRow="0" w:firstColumn="1" w:lastColumn="0" w:noHBand="0" w:noVBand="1"/>
@@ -7255,7 +7687,7 @@
     </w:p>
     <w:p>
       <w:pPr>
-        <w:pStyle w:val="ListParagraph"/>
+        <w:pStyle w:val="a4"/>
         <w:numPr>
           <w:ilvl w:val="0"/>
           <w:numId w:val="1"/>
@@ -7285,7 +7717,7 @@
     </w:p>
     <w:p>
       <w:pPr>
-        <w:pStyle w:val="ListParagraph"/>
+        <w:pStyle w:val="a4"/>
         <w:ind w:left="360"/>
         <w:rPr>
           <w:b/>
@@ -7296,7 +7728,7 @@
     </w:p>
     <w:p>
       <w:pPr>
-        <w:pStyle w:val="ListParagraph"/>
+        <w:pStyle w:val="a4"/>
         <w:ind w:left="360"/>
         <w:rPr>
           <w:sz w:val="24"/>
@@ -7321,7 +7753,7 @@
     </w:p>
     <w:p>
       <w:pPr>
-        <w:pStyle w:val="ListParagraph"/>
+        <w:pStyle w:val="a4"/>
         <w:ind w:left="360"/>
         <w:rPr>
           <w:sz w:val="24"/>
@@ -7346,7 +7778,7 @@
     </w:p>
     <w:p>
       <w:pPr>
-        <w:pStyle w:val="ListParagraph"/>
+        <w:pStyle w:val="a4"/>
         <w:ind w:left="360"/>
         <w:rPr>
           <w:sz w:val="24"/>
@@ -7371,7 +7803,7 @@
     </w:p>
     <w:p>
       <w:pPr>
-        <w:pStyle w:val="ListParagraph"/>
+        <w:pStyle w:val="a4"/>
         <w:ind w:left="360"/>
         <w:rPr>
           <w:sz w:val="24"/>
@@ -7388,7 +7820,7 @@
     </w:p>
     <w:p>
       <w:pPr>
-        <w:pStyle w:val="ListParagraph"/>
+        <w:pStyle w:val="a4"/>
         <w:ind w:left="360"/>
         <w:rPr>
           <w:sz w:val="24"/>
@@ -7413,7 +7845,7 @@
     </w:p>
     <w:p>
       <w:pPr>
-        <w:pStyle w:val="ListParagraph"/>
+        <w:pStyle w:val="a4"/>
         <w:ind w:left="360"/>
         <w:rPr>
           <w:sz w:val="24"/>
@@ -7438,7 +7870,7 @@
     </w:p>
     <w:p>
       <w:pPr>
-        <w:pStyle w:val="ListParagraph"/>
+        <w:pStyle w:val="a4"/>
         <w:ind w:left="360"/>
         <w:rPr>
           <w:sz w:val="24"/>
@@ -7471,7 +7903,31 @@
     </w:p>
     <w:p>
       <w:pPr>
-        <w:pStyle w:val="ListParagraph"/>
+        <w:rPr>
+          <w:sz w:val="24"/>
+          <w:szCs w:val="24"/>
+        </w:rPr>
+      </w:pPr>
+    </w:p>
+    <w:p>
+      <w:pPr>
+        <w:rPr>
+          <w:sz w:val="24"/>
+          <w:szCs w:val="24"/>
+        </w:rPr>
+      </w:pPr>
+    </w:p>
+    <w:p>
+      <w:pPr>
+        <w:rPr>
+          <w:sz w:val="24"/>
+          <w:szCs w:val="24"/>
+        </w:rPr>
+      </w:pPr>
+    </w:p>
+    <w:p>
+      <w:pPr>
+        <w:pStyle w:val="a4"/>
         <w:numPr>
           <w:ilvl w:val="0"/>
           <w:numId w:val="1"/>
@@ -7488,6 +7944,7 @@
           <w:sz w:val="28"/>
           <w:szCs w:val="28"/>
         </w:rPr>
+        <w:lastRenderedPageBreak/>
         <w:t xml:space="preserve"> </w:t>
       </w:r>
       <w:r>
@@ -7506,41 +7963,42 @@
         </w:rPr>
         <w:t>Tools</w:t>
       </w:r>
+      <w:bookmarkStart w:id="0" w:name="_GoBack"/>
+      <w:bookmarkEnd w:id="0"/>
     </w:p>
     <w:tbl>
       <w:tblPr>
-        <w:tblStyle w:val="LightGrid-Accent5"/>
+        <w:tblStyle w:val="-50"/>
+        <w:tblpPr w:leftFromText="141" w:rightFromText="141" w:vertAnchor="page" w:horzAnchor="margin" w:tblpY="3046"/>
         <w:tblW w:w="0" w:type="auto"/>
-        <w:tblInd w:w="675" w:type="dxa"/>
         <w:tblLook w:val="04A0" w:firstRow="1" w:lastRow="0" w:firstColumn="1" w:lastColumn="0" w:noHBand="0" w:noVBand="1"/>
       </w:tblPr>
       <w:tblGrid>
-        <w:gridCol w:w="3594"/>
-        <w:gridCol w:w="2864"/>
-        <w:gridCol w:w="3914"/>
+        <w:gridCol w:w="3695"/>
+        <w:gridCol w:w="3695"/>
+        <w:gridCol w:w="3696"/>
       </w:tblGrid>
       <w:tr>
         <w:trPr>
           <w:cnfStyle w:val="100000000000" w:firstRow="1" w:lastRow="0" w:firstColumn="0" w:lastColumn="0" w:oddVBand="0" w:evenVBand="0" w:oddHBand="0" w:evenHBand="0" w:firstRowFirstColumn="0" w:firstRowLastColumn="0" w:lastRowFirstColumn="0" w:lastRowLastColumn="0"/>
-          <w:trHeight w:val="443"/>
         </w:trPr>
         <w:tc>
           <w:tcPr>
             <w:cnfStyle w:val="001000000000" w:firstRow="0" w:lastRow="0" w:firstColumn="1" w:lastColumn="0" w:oddVBand="0" w:evenVBand="0" w:oddHBand="0" w:evenHBand="0" w:firstRowFirstColumn="0" w:firstRowLastColumn="0" w:lastRowFirstColumn="0" w:lastRowLastColumn="0"/>
-            <w:tcW w:w="3594" w:type="dxa"/>
+            <w:tcW w:w="3695" w:type="dxa"/>
           </w:tcPr>
           <w:p>
             <w:pPr>
               <w:jc w:val="center"/>
               <w:rPr>
-                <w:rFonts w:asciiTheme="minorHAnsi" w:hAnsiTheme="minorHAnsi"/>
+                <w:rFonts w:asciiTheme="minorHAnsi" w:hAnsiTheme="minorHAnsi" w:cstheme="minorHAnsi"/>
                 <w:sz w:val="28"/>
                 <w:szCs w:val="28"/>
               </w:rPr>
             </w:pPr>
             <w:r>
               <w:rPr>
-                <w:rFonts w:asciiTheme="minorHAnsi" w:hAnsiTheme="minorHAnsi"/>
+                <w:rFonts w:asciiTheme="minorHAnsi" w:hAnsiTheme="minorHAnsi" w:cstheme="minorHAnsi"/>
                 <w:sz w:val="28"/>
                 <w:szCs w:val="28"/>
               </w:rPr>
@@ -7550,21 +8008,21 @@
         </w:tc>
         <w:tc>
           <w:tcPr>
-            <w:tcW w:w="2864" w:type="dxa"/>
+            <w:tcW w:w="3695" w:type="dxa"/>
           </w:tcPr>
           <w:p>
             <w:pPr>
               <w:jc w:val="center"/>
               <w:cnfStyle w:val="100000000000" w:firstRow="1" w:lastRow="0" w:firstColumn="0" w:lastColumn="0" w:oddVBand="0" w:evenVBand="0" w:oddHBand="0" w:evenHBand="0" w:firstRowFirstColumn="0" w:firstRowLastColumn="0" w:lastRowFirstColumn="0" w:lastRowLastColumn="0"/>
               <w:rPr>
-                <w:rFonts w:asciiTheme="minorHAnsi" w:hAnsiTheme="minorHAnsi"/>
+                <w:rFonts w:asciiTheme="minorHAnsi" w:hAnsiTheme="minorHAnsi" w:cstheme="minorHAnsi"/>
                 <w:sz w:val="28"/>
                 <w:szCs w:val="28"/>
               </w:rPr>
             </w:pPr>
             <w:r>
               <w:rPr>
-                <w:rFonts w:asciiTheme="minorHAnsi" w:hAnsiTheme="minorHAnsi"/>
+                <w:rFonts w:asciiTheme="minorHAnsi" w:hAnsiTheme="minorHAnsi" w:cstheme="minorHAnsi"/>
                 <w:sz w:val="28"/>
                 <w:szCs w:val="28"/>
               </w:rPr>
@@ -7574,21 +8032,21 @@
         </w:tc>
         <w:tc>
           <w:tcPr>
-            <w:tcW w:w="3914" w:type="dxa"/>
+            <w:tcW w:w="3696" w:type="dxa"/>
           </w:tcPr>
           <w:p>
             <w:pPr>
               <w:jc w:val="center"/>
               <w:cnfStyle w:val="100000000000" w:firstRow="1" w:lastRow="0" w:firstColumn="0" w:lastColumn="0" w:oddVBand="0" w:evenVBand="0" w:oddHBand="0" w:evenHBand="0" w:firstRowFirstColumn="0" w:firstRowLastColumn="0" w:lastRowFirstColumn="0" w:lastRowLastColumn="0"/>
               <w:rPr>
-                <w:rFonts w:asciiTheme="minorHAnsi" w:hAnsiTheme="minorHAnsi"/>
+                <w:rFonts w:asciiTheme="minorHAnsi" w:hAnsiTheme="minorHAnsi" w:cstheme="minorHAnsi"/>
                 <w:sz w:val="28"/>
                 <w:szCs w:val="28"/>
               </w:rPr>
             </w:pPr>
             <w:r>
               <w:rPr>
-                <w:rFonts w:asciiTheme="minorHAnsi" w:hAnsiTheme="minorHAnsi"/>
+                <w:rFonts w:asciiTheme="minorHAnsi" w:hAnsiTheme="minorHAnsi" w:cstheme="minorHAnsi"/>
                 <w:sz w:val="28"/>
                 <w:szCs w:val="28"/>
               </w:rPr>
@@ -7600,18 +8058,17 @@
       <w:tr>
         <w:trPr>
           <w:cnfStyle w:val="000000100000" w:firstRow="0" w:lastRow="0" w:firstColumn="0" w:lastColumn="0" w:oddVBand="0" w:evenVBand="0" w:oddHBand="1" w:evenHBand="0" w:firstRowFirstColumn="0" w:firstRowLastColumn="0" w:lastRowFirstColumn="0" w:lastRowLastColumn="0"/>
-          <w:trHeight w:val="288"/>
         </w:trPr>
         <w:tc>
           <w:tcPr>
             <w:cnfStyle w:val="001000000000" w:firstRow="0" w:lastRow="0" w:firstColumn="1" w:lastColumn="0" w:oddVBand="0" w:evenVBand="0" w:oddHBand="0" w:evenHBand="0" w:firstRowFirstColumn="0" w:firstRowLastColumn="0" w:lastRowFirstColumn="0" w:lastRowLastColumn="0"/>
-            <w:tcW w:w="3594" w:type="dxa"/>
+            <w:tcW w:w="3695" w:type="dxa"/>
           </w:tcPr>
           <w:p>
             <w:pPr>
               <w:jc w:val="center"/>
               <w:rPr>
-                <w:rFonts w:asciiTheme="minorHAnsi" w:hAnsiTheme="minorHAnsi"/>
+                <w:rFonts w:asciiTheme="minorHAnsi" w:hAnsiTheme="minorHAnsi" w:cstheme="minorHAnsi"/>
                 <w:b w:val="0"/>
                 <w:sz w:val="24"/>
                 <w:szCs w:val="24"/>
@@ -7619,39 +8076,32 @@
             </w:pPr>
             <w:r>
               <w:rPr>
-                <w:rFonts w:asciiTheme="minorHAnsi" w:hAnsiTheme="minorHAnsi"/>
+                <w:rFonts w:asciiTheme="minorHAnsi" w:hAnsiTheme="minorHAnsi" w:cstheme="minorHAnsi"/>
                 <w:b w:val="0"/>
                 <w:sz w:val="24"/>
                 <w:szCs w:val="24"/>
               </w:rPr>
-              <w:t>Telerik Team</w:t>
-            </w:r>
-            <w:r>
-              <w:rPr>
-                <w:rFonts w:asciiTheme="minorHAnsi" w:hAnsiTheme="minorHAnsi"/>
-                <w:b w:val="0"/>
-                <w:sz w:val="24"/>
-                <w:szCs w:val="24"/>
-              </w:rPr>
-              <w:t>Pulse</w:t>
-            </w:r>
-          </w:p>
-        </w:tc>
-        <w:tc>
-          <w:tcPr>
-            <w:tcW w:w="2864" w:type="dxa"/>
+              <w:t>Telerik TeamPulse</w:t>
+            </w:r>
+          </w:p>
+        </w:tc>
+        <w:tc>
+          <w:tcPr>
+            <w:tcW w:w="3695" w:type="dxa"/>
           </w:tcPr>
           <w:p>
             <w:pPr>
               <w:jc w:val="center"/>
               <w:cnfStyle w:val="000000100000" w:firstRow="0" w:lastRow="0" w:firstColumn="0" w:lastColumn="0" w:oddVBand="0" w:evenVBand="0" w:oddHBand="1" w:evenHBand="0" w:firstRowFirstColumn="0" w:firstRowLastColumn="0" w:lastRowFirstColumn="0" w:lastRowLastColumn="0"/>
               <w:rPr>
-                <w:sz w:val="24"/>
-                <w:szCs w:val="24"/>
-              </w:rPr>
-            </w:pPr>
-            <w:r>
-              <w:rPr>
+                <w:rFonts w:cstheme="minorHAnsi"/>
+                <w:sz w:val="24"/>
+                <w:szCs w:val="24"/>
+              </w:rPr>
+            </w:pPr>
+            <w:r>
+              <w:rPr>
+                <w:rFonts w:cstheme="minorHAnsi"/>
                 <w:sz w:val="24"/>
                 <w:szCs w:val="24"/>
               </w:rPr>
@@ -7661,19 +8111,21 @@
         </w:tc>
         <w:tc>
           <w:tcPr>
-            <w:tcW w:w="3914" w:type="dxa"/>
+            <w:tcW w:w="3696" w:type="dxa"/>
           </w:tcPr>
           <w:p>
             <w:pPr>
               <w:jc w:val="center"/>
               <w:cnfStyle w:val="000000100000" w:firstRow="0" w:lastRow="0" w:firstColumn="0" w:lastColumn="0" w:oddVBand="0" w:evenVBand="0" w:oddHBand="1" w:evenHBand="0" w:firstRowFirstColumn="0" w:firstRowLastColumn="0" w:lastRowFirstColumn="0" w:lastRowLastColumn="0"/>
               <w:rPr>
-                <w:sz w:val="24"/>
-                <w:szCs w:val="24"/>
-              </w:rPr>
-            </w:pPr>
-            <w:r>
-              <w:rPr>
+                <w:rFonts w:cstheme="minorHAnsi"/>
+                <w:sz w:val="24"/>
+                <w:szCs w:val="24"/>
+              </w:rPr>
+            </w:pPr>
+            <w:r>
+              <w:rPr>
+                <w:rFonts w:cstheme="minorHAnsi"/>
                 <w:sz w:val="24"/>
                 <w:szCs w:val="24"/>
               </w:rPr>
@@ -7685,18 +8137,17 @@
       <w:tr>
         <w:trPr>
           <w:cnfStyle w:val="000000010000" w:firstRow="0" w:lastRow="0" w:firstColumn="0" w:lastColumn="0" w:oddVBand="0" w:evenVBand="0" w:oddHBand="0" w:evenHBand="1" w:firstRowFirstColumn="0" w:firstRowLastColumn="0" w:lastRowFirstColumn="0" w:lastRowLastColumn="0"/>
-          <w:trHeight w:val="304"/>
         </w:trPr>
         <w:tc>
           <w:tcPr>
             <w:cnfStyle w:val="001000000000" w:firstRow="0" w:lastRow="0" w:firstColumn="1" w:lastColumn="0" w:oddVBand="0" w:evenVBand="0" w:oddHBand="0" w:evenHBand="0" w:firstRowFirstColumn="0" w:firstRowLastColumn="0" w:lastRowFirstColumn="0" w:lastRowLastColumn="0"/>
-            <w:tcW w:w="3594" w:type="dxa"/>
+            <w:tcW w:w="3695" w:type="dxa"/>
           </w:tcPr>
           <w:p>
             <w:pPr>
               <w:jc w:val="center"/>
               <w:rPr>
-                <w:rFonts w:asciiTheme="minorHAnsi" w:hAnsiTheme="minorHAnsi"/>
+                <w:rFonts w:asciiTheme="minorHAnsi" w:hAnsiTheme="minorHAnsi" w:cstheme="minorHAnsi"/>
                 <w:b w:val="0"/>
                 <w:sz w:val="24"/>
                 <w:szCs w:val="24"/>
@@ -7704,39 +8155,32 @@
             </w:pPr>
             <w:r>
               <w:rPr>
-                <w:rFonts w:asciiTheme="minorHAnsi" w:hAnsiTheme="minorHAnsi"/>
+                <w:rFonts w:asciiTheme="minorHAnsi" w:hAnsiTheme="minorHAnsi" w:cstheme="minorHAnsi"/>
                 <w:b w:val="0"/>
                 <w:sz w:val="24"/>
                 <w:szCs w:val="24"/>
               </w:rPr>
-              <w:t>Selenium</w:t>
-            </w:r>
-            <w:r>
-              <w:rPr>
-                <w:rFonts w:asciiTheme="minorHAnsi" w:hAnsiTheme="minorHAnsi"/>
-                <w:b w:val="0"/>
-                <w:sz w:val="24"/>
-                <w:szCs w:val="24"/>
-              </w:rPr>
-              <w:t xml:space="preserve"> IDE</w:t>
-            </w:r>
-          </w:p>
-        </w:tc>
-        <w:tc>
-          <w:tcPr>
-            <w:tcW w:w="2864" w:type="dxa"/>
+              <w:t>Selenium IDE</w:t>
+            </w:r>
+          </w:p>
+        </w:tc>
+        <w:tc>
+          <w:tcPr>
+            <w:tcW w:w="3695" w:type="dxa"/>
           </w:tcPr>
           <w:p>
             <w:pPr>
               <w:jc w:val="center"/>
               <w:cnfStyle w:val="000000010000" w:firstRow="0" w:lastRow="0" w:firstColumn="0" w:lastColumn="0" w:oddVBand="0" w:evenVBand="0" w:oddHBand="0" w:evenHBand="1" w:firstRowFirstColumn="0" w:firstRowLastColumn="0" w:lastRowFirstColumn="0" w:lastRowLastColumn="0"/>
               <w:rPr>
-                <w:sz w:val="24"/>
-                <w:szCs w:val="24"/>
-              </w:rPr>
-            </w:pPr>
-            <w:r>
-              <w:rPr>
+                <w:rFonts w:cstheme="minorHAnsi"/>
+                <w:sz w:val="24"/>
+                <w:szCs w:val="24"/>
+              </w:rPr>
+            </w:pPr>
+            <w:r>
+              <w:rPr>
+                <w:rFonts w:cstheme="minorHAnsi"/>
                 <w:sz w:val="24"/>
                 <w:szCs w:val="24"/>
               </w:rPr>
@@ -7746,19 +8190,21 @@
         </w:tc>
         <w:tc>
           <w:tcPr>
-            <w:tcW w:w="3914" w:type="dxa"/>
+            <w:tcW w:w="3696" w:type="dxa"/>
           </w:tcPr>
           <w:p>
             <w:pPr>
               <w:jc w:val="center"/>
               <w:cnfStyle w:val="000000010000" w:firstRow="0" w:lastRow="0" w:firstColumn="0" w:lastColumn="0" w:oddVBand="0" w:evenVBand="0" w:oddHBand="0" w:evenHBand="1" w:firstRowFirstColumn="0" w:firstRowLastColumn="0" w:lastRowFirstColumn="0" w:lastRowLastColumn="0"/>
               <w:rPr>
-                <w:sz w:val="24"/>
-                <w:szCs w:val="24"/>
-              </w:rPr>
-            </w:pPr>
-            <w:r>
-              <w:rPr>
+                <w:rFonts w:cstheme="minorHAnsi"/>
+                <w:sz w:val="24"/>
+                <w:szCs w:val="24"/>
+              </w:rPr>
+            </w:pPr>
+            <w:r>
+              <w:rPr>
+                <w:rFonts w:cstheme="minorHAnsi"/>
                 <w:sz w:val="24"/>
                 <w:szCs w:val="24"/>
               </w:rPr>
@@ -7770,18 +8216,17 @@
       <w:tr>
         <w:trPr>
           <w:cnfStyle w:val="000000100000" w:firstRow="0" w:lastRow="0" w:firstColumn="0" w:lastColumn="0" w:oddVBand="0" w:evenVBand="0" w:oddHBand="1" w:evenHBand="0" w:firstRowFirstColumn="0" w:firstRowLastColumn="0" w:lastRowFirstColumn="0" w:lastRowLastColumn="0"/>
-          <w:trHeight w:val="304"/>
         </w:trPr>
         <w:tc>
           <w:tcPr>
             <w:cnfStyle w:val="001000000000" w:firstRow="0" w:lastRow="0" w:firstColumn="1" w:lastColumn="0" w:oddVBand="0" w:evenVBand="0" w:oddHBand="0" w:evenHBand="0" w:firstRowFirstColumn="0" w:firstRowLastColumn="0" w:lastRowFirstColumn="0" w:lastRowLastColumn="0"/>
-            <w:tcW w:w="3594" w:type="dxa"/>
+            <w:tcW w:w="3695" w:type="dxa"/>
           </w:tcPr>
           <w:p>
             <w:pPr>
               <w:jc w:val="center"/>
               <w:rPr>
-                <w:rFonts w:asciiTheme="minorHAnsi" w:hAnsiTheme="minorHAnsi"/>
+                <w:rFonts w:asciiTheme="minorHAnsi" w:hAnsiTheme="minorHAnsi" w:cstheme="minorHAnsi"/>
                 <w:b w:val="0"/>
                 <w:sz w:val="24"/>
                 <w:szCs w:val="24"/>
@@ -7789,7 +8234,7 @@
             </w:pPr>
             <w:r>
               <w:rPr>
-                <w:rFonts w:asciiTheme="minorHAnsi" w:hAnsiTheme="minorHAnsi"/>
+                <w:rFonts w:asciiTheme="minorHAnsi" w:hAnsiTheme="minorHAnsi" w:cstheme="minorHAnsi"/>
                 <w:b w:val="0"/>
                 <w:sz w:val="24"/>
                 <w:szCs w:val="24"/>
@@ -7800,19 +8245,21 @@
         </w:tc>
         <w:tc>
           <w:tcPr>
-            <w:tcW w:w="2864" w:type="dxa"/>
+            <w:tcW w:w="3695" w:type="dxa"/>
           </w:tcPr>
           <w:p>
             <w:pPr>
               <w:jc w:val="center"/>
               <w:cnfStyle w:val="000000100000" w:firstRow="0" w:lastRow="0" w:firstColumn="0" w:lastColumn="0" w:oddVBand="0" w:evenVBand="0" w:oddHBand="1" w:evenHBand="0" w:firstRowFirstColumn="0" w:firstRowLastColumn="0" w:lastRowFirstColumn="0" w:lastRowLastColumn="0"/>
               <w:rPr>
-                <w:sz w:val="24"/>
-                <w:szCs w:val="24"/>
-              </w:rPr>
-            </w:pPr>
-            <w:r>
-              <w:rPr>
+                <w:rFonts w:cstheme="minorHAnsi"/>
+                <w:sz w:val="24"/>
+                <w:szCs w:val="24"/>
+              </w:rPr>
+            </w:pPr>
+            <w:r>
+              <w:rPr>
+                <w:rFonts w:cstheme="minorHAnsi"/>
                 <w:sz w:val="24"/>
                 <w:szCs w:val="24"/>
               </w:rPr>
@@ -7822,19 +8269,21 @@
         </w:tc>
         <w:tc>
           <w:tcPr>
-            <w:tcW w:w="3914" w:type="dxa"/>
+            <w:tcW w:w="3696" w:type="dxa"/>
           </w:tcPr>
           <w:p>
             <w:pPr>
               <w:jc w:val="center"/>
               <w:cnfStyle w:val="000000100000" w:firstRow="0" w:lastRow="0" w:firstColumn="0" w:lastColumn="0" w:oddVBand="0" w:evenVBand="0" w:oddHBand="1" w:evenHBand="0" w:firstRowFirstColumn="0" w:firstRowLastColumn="0" w:lastRowFirstColumn="0" w:lastRowLastColumn="0"/>
               <w:rPr>
-                <w:sz w:val="24"/>
-                <w:szCs w:val="24"/>
-              </w:rPr>
-            </w:pPr>
-            <w:r>
-              <w:rPr>
+                <w:rFonts w:cstheme="minorHAnsi"/>
+                <w:sz w:val="24"/>
+                <w:szCs w:val="24"/>
+              </w:rPr>
+            </w:pPr>
+            <w:r>
+              <w:rPr>
+                <w:rFonts w:cstheme="minorHAnsi"/>
                 <w:sz w:val="24"/>
                 <w:szCs w:val="24"/>
               </w:rPr>
@@ -7846,18 +8295,17 @@
       <w:tr>
         <w:trPr>
           <w:cnfStyle w:val="000000010000" w:firstRow="0" w:lastRow="0" w:firstColumn="0" w:lastColumn="0" w:oddVBand="0" w:evenVBand="0" w:oddHBand="0" w:evenHBand="1" w:firstRowFirstColumn="0" w:firstRowLastColumn="0" w:lastRowFirstColumn="0" w:lastRowLastColumn="0"/>
-          <w:trHeight w:val="447"/>
         </w:trPr>
         <w:tc>
           <w:tcPr>
             <w:cnfStyle w:val="001000000000" w:firstRow="0" w:lastRow="0" w:firstColumn="1" w:lastColumn="0" w:oddVBand="0" w:evenVBand="0" w:oddHBand="0" w:evenHBand="0" w:firstRowFirstColumn="0" w:firstRowLastColumn="0" w:lastRowFirstColumn="0" w:lastRowLastColumn="0"/>
-            <w:tcW w:w="3594" w:type="dxa"/>
+            <w:tcW w:w="3695" w:type="dxa"/>
           </w:tcPr>
           <w:p>
             <w:pPr>
               <w:jc w:val="center"/>
               <w:rPr>
-                <w:rFonts w:asciiTheme="minorHAnsi" w:hAnsiTheme="minorHAnsi"/>
+                <w:rFonts w:asciiTheme="minorHAnsi" w:hAnsiTheme="minorHAnsi" w:cstheme="minorHAnsi"/>
                 <w:b w:val="0"/>
                 <w:sz w:val="24"/>
                 <w:szCs w:val="24"/>
@@ -7865,7 +8313,7 @@
             </w:pPr>
             <w:r>
               <w:rPr>
-                <w:rFonts w:asciiTheme="minorHAnsi" w:hAnsiTheme="minorHAnsi"/>
+                <w:rFonts w:asciiTheme="minorHAnsi" w:hAnsiTheme="minorHAnsi" w:cstheme="minorHAnsi"/>
                 <w:b w:val="0"/>
                 <w:sz w:val="24"/>
                 <w:szCs w:val="24"/>
@@ -7876,19 +8324,21 @@
         </w:tc>
         <w:tc>
           <w:tcPr>
-            <w:tcW w:w="2864" w:type="dxa"/>
+            <w:tcW w:w="3695" w:type="dxa"/>
           </w:tcPr>
           <w:p>
             <w:pPr>
               <w:jc w:val="center"/>
               <w:cnfStyle w:val="000000010000" w:firstRow="0" w:lastRow="0" w:firstColumn="0" w:lastColumn="0" w:oddVBand="0" w:evenVBand="0" w:oddHBand="0" w:evenHBand="1" w:firstRowFirstColumn="0" w:firstRowLastColumn="0" w:lastRowFirstColumn="0" w:lastRowLastColumn="0"/>
               <w:rPr>
-                <w:sz w:val="24"/>
-                <w:szCs w:val="24"/>
-              </w:rPr>
-            </w:pPr>
-            <w:r>
-              <w:rPr>
+                <w:rFonts w:cstheme="minorHAnsi"/>
+                <w:sz w:val="24"/>
+                <w:szCs w:val="24"/>
+              </w:rPr>
+            </w:pPr>
+            <w:r>
+              <w:rPr>
+                <w:rFonts w:cstheme="minorHAnsi"/>
                 <w:sz w:val="24"/>
                 <w:szCs w:val="24"/>
               </w:rPr>
@@ -7898,31 +8348,180 @@
         </w:tc>
         <w:tc>
           <w:tcPr>
-            <w:tcW w:w="3914" w:type="dxa"/>
-          </w:tcPr>
-          <w:p>
-            <w:pPr>
-              <w:pStyle w:val="Heading4"/>
-              <w:shd w:val="clear" w:color="auto" w:fill="FFFFFF"/>
-              <w:spacing w:before="0" w:after="150"/>
+            <w:tcW w:w="3696" w:type="dxa"/>
+          </w:tcPr>
+          <w:p>
+            <w:pPr>
               <w:jc w:val="center"/>
               <w:cnfStyle w:val="000000010000" w:firstRow="0" w:lastRow="0" w:firstColumn="0" w:lastColumn="0" w:oddVBand="0" w:evenVBand="0" w:oddHBand="0" w:evenHBand="1" w:firstRowFirstColumn="0" w:firstRowLastColumn="0" w:lastRowFirstColumn="0" w:lastRowLastColumn="0"/>
               <w:rPr>
-                <w:sz w:val="24"/>
-                <w:szCs w:val="24"/>
-              </w:rPr>
-            </w:pPr>
-            <w:r>
+                <w:rFonts w:cstheme="minorHAnsi"/>
+                <w:sz w:val="24"/>
+                <w:szCs w:val="24"/>
+              </w:rPr>
+            </w:pPr>
+            <w:r>
+              <w:rPr>
+                <w:rFonts w:cstheme="minorHAnsi"/>
+                <w:bCs/>
+                <w:color w:val="000000"/>
+                <w:sz w:val="24"/>
+                <w:szCs w:val="24"/>
+              </w:rPr>
+              <w:t>2015.3.1015</w:t>
+            </w:r>
+          </w:p>
+        </w:tc>
+      </w:tr>
+      <w:tr>
+        <w:trPr>
+          <w:cnfStyle w:val="000000100000" w:firstRow="0" w:lastRow="0" w:firstColumn="0" w:lastColumn="0" w:oddVBand="0" w:evenVBand="0" w:oddHBand="1" w:evenHBand="0" w:firstRowFirstColumn="0" w:firstRowLastColumn="0" w:lastRowFirstColumn="0" w:lastRowLastColumn="0"/>
+        </w:trPr>
+        <w:tc>
+          <w:tcPr>
+            <w:cnfStyle w:val="001000000000" w:firstRow="0" w:lastRow="0" w:firstColumn="1" w:lastColumn="0" w:oddVBand="0" w:evenVBand="0" w:oddHBand="0" w:evenHBand="0" w:firstRowFirstColumn="0" w:firstRowLastColumn="0" w:lastRowFirstColumn="0" w:lastRowLastColumn="0"/>
+            <w:tcW w:w="3695" w:type="dxa"/>
+          </w:tcPr>
+          <w:p>
+            <w:pPr>
+              <w:jc w:val="center"/>
               <w:rPr>
                 <w:rFonts w:asciiTheme="minorHAnsi" w:hAnsiTheme="minorHAnsi" w:cstheme="minorHAnsi"/>
+                <w:b w:val="0"/>
+                <w:sz w:val="24"/>
+                <w:szCs w:val="24"/>
+              </w:rPr>
+            </w:pPr>
+            <w:r>
+              <w:rPr>
+                <w:rFonts w:asciiTheme="minorHAnsi" w:hAnsiTheme="minorHAnsi" w:cstheme="minorHAnsi"/>
+                <w:b w:val="0"/>
+                <w:sz w:val="24"/>
+                <w:szCs w:val="24"/>
+              </w:rPr>
+              <w:t>Telerik testing framework</w:t>
+            </w:r>
+          </w:p>
+        </w:tc>
+        <w:tc>
+          <w:tcPr>
+            <w:tcW w:w="3695" w:type="dxa"/>
+          </w:tcPr>
+          <w:p>
+            <w:pPr>
+              <w:jc w:val="center"/>
+              <w:cnfStyle w:val="000000100000" w:firstRow="0" w:lastRow="0" w:firstColumn="0" w:lastColumn="0" w:oddVBand="0" w:evenVBand="0" w:oddHBand="1" w:evenHBand="0" w:firstRowFirstColumn="0" w:firstRowLastColumn="0" w:lastRowFirstColumn="0" w:lastRowLastColumn="0"/>
+              <w:rPr>
+                <w:rFonts w:cstheme="minorHAnsi"/>
+                <w:sz w:val="24"/>
+                <w:szCs w:val="24"/>
+              </w:rPr>
+            </w:pPr>
+            <w:r>
+              <w:rPr>
+                <w:rFonts w:cstheme="minorHAnsi"/>
+                <w:sz w:val="24"/>
+                <w:szCs w:val="24"/>
+              </w:rPr>
+              <w:t>Telerik</w:t>
+            </w:r>
+          </w:p>
+        </w:tc>
+        <w:tc>
+          <w:tcPr>
+            <w:tcW w:w="3696" w:type="dxa"/>
+          </w:tcPr>
+          <w:p>
+            <w:pPr>
+              <w:jc w:val="center"/>
+              <w:cnfStyle w:val="000000100000" w:firstRow="0" w:lastRow="0" w:firstColumn="0" w:lastColumn="0" w:oddVBand="0" w:evenVBand="0" w:oddHBand="1" w:evenHBand="0" w:firstRowFirstColumn="0" w:firstRowLastColumn="0" w:lastRowFirstColumn="0" w:lastRowLastColumn="0"/>
+              <w:rPr>
+                <w:rFonts w:cstheme="minorHAnsi"/>
+                <w:sz w:val="24"/>
+                <w:szCs w:val="24"/>
+              </w:rPr>
+            </w:pPr>
+            <w:r>
+              <w:rPr>
+                <w:rFonts w:cstheme="minorHAnsi"/>
                 <w:bCs/>
-                <w:i w:val="0"/>
                 <w:color w:val="000000"/>
                 <w:sz w:val="24"/>
                 <w:szCs w:val="24"/>
               </w:rPr>
               <w:t>2015.3.1015</w:t>
             </w:r>
+          </w:p>
+        </w:tc>
+      </w:tr>
+      <w:tr>
+        <w:trPr>
+          <w:cnfStyle w:val="000000010000" w:firstRow="0" w:lastRow="0" w:firstColumn="0" w:lastColumn="0" w:oddVBand="0" w:evenVBand="0" w:oddHBand="0" w:evenHBand="1" w:firstRowFirstColumn="0" w:firstRowLastColumn="0" w:lastRowFirstColumn="0" w:lastRowLastColumn="0"/>
+        </w:trPr>
+        <w:tc>
+          <w:tcPr>
+            <w:cnfStyle w:val="001000000000" w:firstRow="0" w:lastRow="0" w:firstColumn="1" w:lastColumn="0" w:oddVBand="0" w:evenVBand="0" w:oddHBand="0" w:evenHBand="0" w:firstRowFirstColumn="0" w:firstRowLastColumn="0" w:lastRowFirstColumn="0" w:lastRowLastColumn="0"/>
+            <w:tcW w:w="3695" w:type="dxa"/>
+          </w:tcPr>
+          <w:p>
+            <w:pPr>
+              <w:jc w:val="center"/>
+              <w:rPr>
+                <w:rFonts w:asciiTheme="minorHAnsi" w:hAnsiTheme="minorHAnsi" w:cstheme="minorHAnsi"/>
+                <w:b w:val="0"/>
+                <w:sz w:val="24"/>
+                <w:szCs w:val="24"/>
+              </w:rPr>
+            </w:pPr>
+            <w:r>
+              <w:rPr>
+                <w:rFonts w:asciiTheme="minorHAnsi" w:hAnsiTheme="minorHAnsi" w:cstheme="minorHAnsi"/>
+                <w:b w:val="0"/>
+                <w:sz w:val="24"/>
+                <w:szCs w:val="24"/>
+              </w:rPr>
+              <w:t>Visual Studio</w:t>
+            </w:r>
+          </w:p>
+        </w:tc>
+        <w:tc>
+          <w:tcPr>
+            <w:tcW w:w="3695" w:type="dxa"/>
+          </w:tcPr>
+          <w:p>
+            <w:pPr>
+              <w:jc w:val="center"/>
+              <w:cnfStyle w:val="000000010000" w:firstRow="0" w:lastRow="0" w:firstColumn="0" w:lastColumn="0" w:oddVBand="0" w:evenVBand="0" w:oddHBand="0" w:evenHBand="1" w:firstRowFirstColumn="0" w:firstRowLastColumn="0" w:lastRowFirstColumn="0" w:lastRowLastColumn="0"/>
+              <w:rPr>
+                <w:rFonts w:cstheme="minorHAnsi"/>
+                <w:sz w:val="24"/>
+                <w:szCs w:val="24"/>
+              </w:rPr>
+            </w:pPr>
+            <w:r>
+              <w:rPr>
+                <w:rFonts w:cstheme="minorHAnsi"/>
+                <w:sz w:val="24"/>
+                <w:szCs w:val="24"/>
+              </w:rPr>
+              <w:t>Microsoft</w:t>
+            </w:r>
+          </w:p>
+        </w:tc>
+        <w:tc>
+          <w:tcPr>
+            <w:tcW w:w="3696" w:type="dxa"/>
+          </w:tcPr>
+          <w:p>
+            <w:pPr>
+              <w:jc w:val="center"/>
+              <w:cnfStyle w:val="000000010000" w:firstRow="0" w:lastRow="0" w:firstColumn="0" w:lastColumn="0" w:oddVBand="0" w:evenVBand="0" w:oddHBand="0" w:evenHBand="1" w:firstRowFirstColumn="0" w:firstRowLastColumn="0" w:lastRowFirstColumn="0" w:lastRowLastColumn="0"/>
+              <w:rPr>
+                <w:rFonts w:cstheme="minorHAnsi"/>
+                <w:sz w:val="24"/>
+                <w:szCs w:val="24"/>
+              </w:rPr>
+            </w:pPr>
           </w:p>
         </w:tc>
       </w:tr>
@@ -7994,7 +8593,7 @@
         </w:tcPr>
         <w:p>
           <w:pPr>
-            <w:pStyle w:val="Footer"/>
+            <w:pStyle w:val="a7"/>
             <w:jc w:val="right"/>
             <w:rPr>
               <w:b/>
@@ -8020,7 +8619,7 @@
               <w:sz w:val="32"/>
               <w:szCs w:val="32"/>
             </w:rPr>
-            <w:t>11</w:t>
+            <w:t>12</w:t>
           </w:r>
           <w:r>
             <w:rPr>
@@ -8040,7 +8639,7 @@
         </w:tcPr>
         <w:p>
           <w:pPr>
-            <w:pStyle w:val="Footer"/>
+            <w:pStyle w:val="a7"/>
           </w:pPr>
         </w:p>
       </w:tc>
@@ -8048,7 +8647,7 @@
   </w:tbl>
   <w:p>
     <w:pPr>
-      <w:pStyle w:val="Footer"/>
+      <w:pStyle w:val="a7"/>
     </w:pPr>
   </w:p>
 </w:ftr>
@@ -8102,7 +8701,7 @@
     <w:sdtContent>
       <w:p>
         <w:pPr>
-          <w:pStyle w:val="Header"/>
+          <w:pStyle w:val="a5"/>
           <w:tabs>
             <w:tab w:val="left" w:pos="2580"/>
             <w:tab w:val="left" w:pos="2985"/>
@@ -8148,7 +8747,7 @@
     <w:sdtContent>
       <w:p>
         <w:pPr>
-          <w:pStyle w:val="Header"/>
+          <w:pStyle w:val="a5"/>
           <w:tabs>
             <w:tab w:val="left" w:pos="2580"/>
             <w:tab w:val="left" w:pos="2985"/>
@@ -8186,7 +8785,7 @@
     <w:sdtContent>
       <w:p>
         <w:pPr>
-          <w:pStyle w:val="Header"/>
+          <w:pStyle w:val="a5"/>
           <w:pBdr>
             <w:bottom w:val="single" w:sz="4" w:space="1" w:color="A5A5A5" w:themeColor="background1" w:themeShade="A5"/>
           </w:pBdr>
@@ -8212,7 +8811,7 @@
   </w:sdt>
   <w:p>
     <w:pPr>
-      <w:pStyle w:val="Header"/>
+      <w:pStyle w:val="a5"/>
     </w:pPr>
   </w:p>
 </w:hdr>
@@ -12472,16 +13071,16 @@
     <w:lsdException w:name="List Table 6 Colorful Accent 6" w:uiPriority="51"/>
     <w:lsdException w:name="List Table 7 Colorful Accent 6" w:uiPriority="52"/>
   </w:latentStyles>
-  <w:style w:type="paragraph" w:default="1" w:styleId="Normal">
+  <w:style w:type="paragraph" w:default="1" w:styleId="a">
     <w:name w:val="Normal"/>
     <w:qFormat/>
     <w:rsid w:val="004A6EAA"/>
   </w:style>
-  <w:style w:type="paragraph" w:styleId="Heading1">
+  <w:style w:type="paragraph" w:styleId="1">
     <w:name w:val="heading 1"/>
-    <w:basedOn w:val="Normal"/>
-    <w:next w:val="Normal"/>
-    <w:link w:val="Heading1Char"/>
+    <w:basedOn w:val="a"/>
+    <w:next w:val="a"/>
+    <w:link w:val="10"/>
     <w:uiPriority w:val="9"/>
     <w:qFormat/>
     <w:rsid w:val="00800DD1"/>
@@ -12498,11 +13097,11 @@
       <w:szCs w:val="32"/>
     </w:rPr>
   </w:style>
-  <w:style w:type="paragraph" w:styleId="Heading4">
+  <w:style w:type="paragraph" w:styleId="4">
     <w:name w:val="heading 4"/>
-    <w:basedOn w:val="Normal"/>
-    <w:next w:val="Normal"/>
-    <w:link w:val="Heading4Char"/>
+    <w:basedOn w:val="a"/>
+    <w:next w:val="a"/>
+    <w:link w:val="40"/>
     <w:uiPriority w:val="9"/>
     <w:unhideWhenUsed/>
     <w:qFormat/>
@@ -12520,13 +13119,13 @@
       <w:color w:val="365F91" w:themeColor="accent1" w:themeShade="BF"/>
     </w:rPr>
   </w:style>
-  <w:style w:type="character" w:default="1" w:styleId="DefaultParagraphFont">
+  <w:style w:type="character" w:default="1" w:styleId="a0">
     <w:name w:val="Default Paragraph Font"/>
     <w:uiPriority w:val="1"/>
     <w:semiHidden/>
     <w:unhideWhenUsed/>
   </w:style>
-  <w:style w:type="table" w:default="1" w:styleId="TableNormal">
+  <w:style w:type="table" w:default="1" w:styleId="a1">
     <w:name w:val="Normal Table"/>
     <w:uiPriority w:val="99"/>
     <w:semiHidden/>
@@ -12541,15 +13140,15 @@
       </w:tblCellMar>
     </w:tblPr>
   </w:style>
-  <w:style w:type="numbering" w:default="1" w:styleId="NoList">
+  <w:style w:type="numbering" w:default="1" w:styleId="a2">
     <w:name w:val="No List"/>
     <w:uiPriority w:val="99"/>
     <w:semiHidden/>
     <w:unhideWhenUsed/>
   </w:style>
-  <w:style w:type="table" w:styleId="TableGrid">
+  <w:style w:type="table" w:styleId="a3">
     <w:name w:val="Table Grid"/>
-    <w:basedOn w:val="TableNormal"/>
+    <w:basedOn w:val="a1"/>
     <w:uiPriority w:val="59"/>
     <w:rsid w:val="00F26BC2"/>
     <w:pPr>
@@ -12575,7 +13174,7 @@
   </w:style>
   <w:style w:type="table" w:customStyle="1" w:styleId="LightShading1">
     <w:name w:val="Light Shading1"/>
-    <w:basedOn w:val="TableNormal"/>
+    <w:basedOn w:val="a1"/>
     <w:uiPriority w:val="60"/>
     <w:rsid w:val="00F26BC2"/>
     <w:pPr>
@@ -12676,9 +13275,9 @@
       </w:tcPr>
     </w:tblStylePr>
   </w:style>
-  <w:style w:type="table" w:styleId="LightList-Accent5">
+  <w:style w:type="table" w:styleId="-5">
     <w:name w:val="Light List Accent 5"/>
-    <w:basedOn w:val="TableNormal"/>
+    <w:basedOn w:val="a1"/>
     <w:uiPriority w:val="61"/>
     <w:rsid w:val="00F26BC2"/>
     <w:pPr>
@@ -12768,9 +13367,9 @@
       </w:tcPr>
     </w:tblStylePr>
   </w:style>
-  <w:style w:type="table" w:styleId="MediumGrid3-Accent1">
+  <w:style w:type="table" w:styleId="3-1">
     <w:name w:val="Medium Grid 3 Accent 1"/>
-    <w:basedOn w:val="TableNormal"/>
+    <w:basedOn w:val="a1"/>
     <w:uiPriority w:val="69"/>
     <w:rsid w:val="00F26BC2"/>
     <w:pPr>
@@ -12909,9 +13508,9 @@
       </w:tcPr>
     </w:tblStylePr>
   </w:style>
-  <w:style w:type="table" w:styleId="ColorfulGrid-Accent1">
+  <w:style w:type="table" w:styleId="-1">
     <w:name w:val="Colorful Grid Accent 1"/>
-    <w:basedOn w:val="TableNormal"/>
+    <w:basedOn w:val="a1"/>
     <w:uiPriority w:val="73"/>
     <w:rsid w:val="00F26BC2"/>
     <w:pPr>
@@ -12989,9 +13588,9 @@
       </w:tcPr>
     </w:tblStylePr>
   </w:style>
-  <w:style w:type="table" w:styleId="MediumGrid2-Accent1">
+  <w:style w:type="table" w:styleId="2-1">
     <w:name w:val="Medium Grid 2 Accent 1"/>
-    <w:basedOn w:val="TableNormal"/>
+    <w:basedOn w:val="a1"/>
     <w:uiPriority w:val="68"/>
     <w:rsid w:val="00F26BC2"/>
     <w:pPr>
@@ -13114,9 +13713,9 @@
       </w:tcPr>
     </w:tblStylePr>
   </w:style>
-  <w:style w:type="paragraph" w:styleId="ListParagraph">
+  <w:style w:type="paragraph" w:styleId="a4">
     <w:name w:val="List Paragraph"/>
-    <w:basedOn w:val="Normal"/>
+    <w:basedOn w:val="a"/>
     <w:uiPriority w:val="34"/>
     <w:qFormat/>
     <w:rsid w:val="00F26BC2"/>
@@ -13127,7 +13726,7 @@
   </w:style>
   <w:style w:type="table" w:customStyle="1" w:styleId="-11">
     <w:name w:val="Светъл лист - Акцент 11"/>
-    <w:basedOn w:val="TableNormal"/>
+    <w:basedOn w:val="a1"/>
     <w:uiPriority w:val="61"/>
     <w:rsid w:val="00F7138B"/>
     <w:pPr>
@@ -13217,9 +13816,9 @@
       </w:tcPr>
     </w:tblStylePr>
   </w:style>
-  <w:style w:type="table" w:styleId="LightGrid-Accent5">
+  <w:style w:type="table" w:styleId="-50">
     <w:name w:val="Light Grid Accent 5"/>
-    <w:basedOn w:val="TableNormal"/>
+    <w:basedOn w:val="a1"/>
     <w:uiPriority w:val="62"/>
     <w:rsid w:val="00F7138B"/>
     <w:pPr>
@@ -13349,7 +13948,7 @@
   </w:style>
   <w:style w:type="table" w:customStyle="1" w:styleId="-110">
     <w:name w:val="Светла мрежа - Акцент 11"/>
-    <w:basedOn w:val="TableNormal"/>
+    <w:basedOn w:val="a1"/>
     <w:uiPriority w:val="62"/>
     <w:rsid w:val="00643582"/>
     <w:pPr>
@@ -13477,10 +14076,10 @@
       </w:tcPr>
     </w:tblStylePr>
   </w:style>
-  <w:style w:type="paragraph" w:styleId="Header">
+  <w:style w:type="paragraph" w:styleId="a5">
     <w:name w:val="header"/>
-    <w:basedOn w:val="Normal"/>
-    <w:link w:val="HeaderChar"/>
+    <w:basedOn w:val="a"/>
+    <w:link w:val="a6"/>
     <w:uiPriority w:val="99"/>
     <w:unhideWhenUsed/>
     <w:rsid w:val="00F8522F"/>
@@ -13492,17 +14091,17 @@
       <w:spacing w:after="0" w:line="240" w:lineRule="auto"/>
     </w:pPr>
   </w:style>
-  <w:style w:type="character" w:customStyle="1" w:styleId="HeaderChar">
-    <w:name w:val="Header Char"/>
-    <w:basedOn w:val="DefaultParagraphFont"/>
-    <w:link w:val="Header"/>
+  <w:style w:type="character" w:customStyle="1" w:styleId="a6">
+    <w:name w:val="Горен колонтитул Знак"/>
+    <w:basedOn w:val="a0"/>
+    <w:link w:val="a5"/>
     <w:uiPriority w:val="99"/>
     <w:rsid w:val="00F8522F"/>
   </w:style>
-  <w:style w:type="paragraph" w:styleId="Footer">
+  <w:style w:type="paragraph" w:styleId="a7">
     <w:name w:val="footer"/>
-    <w:basedOn w:val="Normal"/>
-    <w:link w:val="FooterChar"/>
+    <w:basedOn w:val="a"/>
+    <w:link w:val="a8"/>
     <w:uiPriority w:val="99"/>
     <w:unhideWhenUsed/>
     <w:rsid w:val="00F8522F"/>
@@ -13514,17 +14113,17 @@
       <w:spacing w:after="0" w:line="240" w:lineRule="auto"/>
     </w:pPr>
   </w:style>
-  <w:style w:type="character" w:customStyle="1" w:styleId="FooterChar">
-    <w:name w:val="Footer Char"/>
-    <w:basedOn w:val="DefaultParagraphFont"/>
-    <w:link w:val="Footer"/>
+  <w:style w:type="character" w:customStyle="1" w:styleId="a8">
+    <w:name w:val="Долен колонтитул Знак"/>
+    <w:basedOn w:val="a0"/>
+    <w:link w:val="a7"/>
     <w:uiPriority w:val="99"/>
     <w:rsid w:val="00F8522F"/>
   </w:style>
-  <w:style w:type="paragraph" w:styleId="BalloonText">
+  <w:style w:type="paragraph" w:styleId="a9">
     <w:name w:val="Balloon Text"/>
-    <w:basedOn w:val="Normal"/>
-    <w:link w:val="BalloonTextChar"/>
+    <w:basedOn w:val="a"/>
+    <w:link w:val="aa"/>
     <w:uiPriority w:val="99"/>
     <w:semiHidden/>
     <w:unhideWhenUsed/>
@@ -13538,10 +14137,10 @@
       <w:szCs w:val="16"/>
     </w:rPr>
   </w:style>
-  <w:style w:type="character" w:customStyle="1" w:styleId="BalloonTextChar">
-    <w:name w:val="Balloon Text Char"/>
-    <w:basedOn w:val="DefaultParagraphFont"/>
-    <w:link w:val="BalloonText"/>
+  <w:style w:type="character" w:customStyle="1" w:styleId="aa">
+    <w:name w:val="Изнесен текст Знак"/>
+    <w:basedOn w:val="a0"/>
+    <w:link w:val="a9"/>
     <w:uiPriority w:val="99"/>
     <w:semiHidden/>
     <w:rsid w:val="00F8522F"/>
@@ -13551,9 +14150,9 @@
       <w:szCs w:val="16"/>
     </w:rPr>
   </w:style>
-  <w:style w:type="paragraph" w:styleId="NoSpacing">
+  <w:style w:type="paragraph" w:styleId="ab">
     <w:name w:val="No Spacing"/>
-    <w:link w:val="NoSpacingChar"/>
+    <w:link w:val="ac"/>
     <w:uiPriority w:val="1"/>
     <w:qFormat/>
     <w:rsid w:val="00F8522F"/>
@@ -13564,19 +14163,19 @@
       <w:rFonts w:eastAsiaTheme="minorEastAsia"/>
     </w:rPr>
   </w:style>
-  <w:style w:type="character" w:customStyle="1" w:styleId="NoSpacingChar">
-    <w:name w:val="No Spacing Char"/>
-    <w:basedOn w:val="DefaultParagraphFont"/>
-    <w:link w:val="NoSpacing"/>
+  <w:style w:type="character" w:customStyle="1" w:styleId="ac">
+    <w:name w:val="Без разредка Знак"/>
+    <w:basedOn w:val="a0"/>
+    <w:link w:val="ab"/>
     <w:uiPriority w:val="1"/>
     <w:rsid w:val="00F8522F"/>
     <w:rPr>
       <w:rFonts w:eastAsiaTheme="minorEastAsia"/>
     </w:rPr>
   </w:style>
-  <w:style w:type="character" w:styleId="Hyperlink">
+  <w:style w:type="character" w:styleId="ad">
     <w:name w:val="Hyperlink"/>
-    <w:basedOn w:val="DefaultParagraphFont"/>
+    <w:basedOn w:val="a0"/>
     <w:uiPriority w:val="99"/>
     <w:unhideWhenUsed/>
     <w:rsid w:val="00500B85"/>
@@ -13585,10 +14184,10 @@
       <w:u w:val="single"/>
     </w:rPr>
   </w:style>
-  <w:style w:type="character" w:customStyle="1" w:styleId="Heading1Char">
-    <w:name w:val="Heading 1 Char"/>
-    <w:basedOn w:val="DefaultParagraphFont"/>
-    <w:link w:val="Heading1"/>
+  <w:style w:type="character" w:customStyle="1" w:styleId="10">
+    <w:name w:val="Заглавие 1 Знак"/>
+    <w:basedOn w:val="a0"/>
+    <w:link w:val="1"/>
     <w:uiPriority w:val="9"/>
     <w:rsid w:val="00800DD1"/>
     <w:rPr>
@@ -13600,7 +14199,7 @@
   </w:style>
   <w:style w:type="table" w:customStyle="1" w:styleId="651">
     <w:name w:val="Таблица с мрежа 6 цветна – акцентиране 51"/>
-    <w:basedOn w:val="TableNormal"/>
+    <w:basedOn w:val="a1"/>
     <w:uiPriority w:val="51"/>
     <w:rsid w:val="00F95544"/>
     <w:pPr>
@@ -13677,10 +14276,10 @@
       </w:tcPr>
     </w:tblStylePr>
   </w:style>
-  <w:style w:type="character" w:customStyle="1" w:styleId="Heading4Char">
-    <w:name w:val="Heading 4 Char"/>
-    <w:basedOn w:val="DefaultParagraphFont"/>
-    <w:link w:val="Heading4"/>
+  <w:style w:type="character" w:customStyle="1" w:styleId="40">
+    <w:name w:val="Заглавие 4 Знак"/>
+    <w:basedOn w:val="a0"/>
+    <w:link w:val="4"/>
     <w:uiPriority w:val="9"/>
     <w:rsid w:val="00271C1C"/>
     <w:rPr>
@@ -13843,7 +14442,7 @@
     <w:sig w:usb0="E1002EFF" w:usb1="C000605B" w:usb2="00000029" w:usb3="00000000" w:csb0="000101FF" w:csb1="00000000"/>
   </w:font>
   <w:font w:name="Helvetica">
-    <w:panose1 w:val="020B0504020202020204"/>
+    <w:panose1 w:val="020B0604020202020204"/>
     <w:charset w:val="00"/>
     <w:family w:val="swiss"/>
     <w:notTrueType/>
@@ -13884,6 +14483,7 @@
     <w:rsid w:val="0027123F"/>
     <w:rsid w:val="00356BF7"/>
     <w:rsid w:val="0042634E"/>
+    <w:rsid w:val="004A1EE2"/>
     <w:rsid w:val="006B2A2F"/>
     <w:rsid w:val="007628CB"/>
     <w:rsid w:val="0091658D"/>
@@ -13896,6 +14496,7 @@
     <w:rsid w:val="00DD20EB"/>
     <w:rsid w:val="00E04ACA"/>
     <w:rsid w:val="00E2766B"/>
+    <w:rsid w:val="00FC2F03"/>
   </w:rsids>
   <m:mathPr>
     <m:mathFont m:val="Cambria Math"/>
@@ -13912,8 +14513,8 @@
   </m:mathPr>
   <w:themeFontLang w:val="en-US"/>
   <w:clrSchemeMapping w:bg1="light1" w:t1="dark1" w:bg2="light2" w:t2="dark2" w:accent1="accent1" w:accent2="accent2" w:accent3="accent3" w:accent4="accent4" w:accent5="accent5" w:accent6="accent6" w:hyperlink="hyperlink" w:followedHyperlink="followedHyperlink"/>
-  <w:decimalSymbol w:val=","/>
-  <w:listSeparator w:val=";"/>
+  <w:decimalSymbol w:val="."/>
+  <w:listSeparator w:val=","/>
 </w:settings>
 </file>
 
@@ -14307,18 +14908,18 @@
     <w:lsdException w:name="List Table 6 Colorful Accent 6" w:uiPriority="51"/>
     <w:lsdException w:name="List Table 7 Colorful Accent 6" w:uiPriority="52"/>
   </w:latentStyles>
-  <w:style w:type="paragraph" w:default="1" w:styleId="Normal">
+  <w:style w:type="paragraph" w:default="1" w:styleId="a">
     <w:name w:val="Normal"/>
     <w:qFormat/>
     <w:rsid w:val="00CA79A8"/>
   </w:style>
-  <w:style w:type="character" w:default="1" w:styleId="DefaultParagraphFont">
+  <w:style w:type="character" w:default="1" w:styleId="a0">
     <w:name w:val="Default Paragraph Font"/>
     <w:uiPriority w:val="1"/>
     <w:semiHidden/>
     <w:unhideWhenUsed/>
   </w:style>
-  <w:style w:type="table" w:default="1" w:styleId="TableNormal">
+  <w:style w:type="table" w:default="1" w:styleId="a1">
     <w:name w:val="Normal Table"/>
     <w:uiPriority w:val="99"/>
     <w:semiHidden/>
@@ -14333,7 +14934,7 @@
       </w:tblCellMar>
     </w:tblPr>
   </w:style>
-  <w:style w:type="numbering" w:default="1" w:styleId="NoList">
+  <w:style w:type="numbering" w:default="1" w:styleId="a2">
     <w:name w:val="No List"/>
     <w:uiPriority w:val="99"/>
     <w:semiHidden/>
@@ -14672,7 +15273,7 @@
 </file>
 
 <file path=customXml/itemProps1.xml><?xml version="1.0" encoding="utf-8"?>
-<ds:datastoreItem xmlns:ds="http://schemas.openxmlformats.org/officeDocument/2006/customXml" ds:itemID="{84A629F5-1CF9-47CE-8648-7711578FE657}">
+<ds:datastoreItem xmlns:ds="http://schemas.openxmlformats.org/officeDocument/2006/customXml" ds:itemID="{C722A0E2-B72F-4AED-B8DC-B142502131D2}">
   <ds:schemaRefs>
     <ds:schemaRef ds:uri="http://schemas.openxmlformats.org/officeDocument/2006/bibliography"/>
   </ds:schemaRefs>

</xml_diff>